<commit_message>
cambio en base de datos. ahora hay un bool para si un proyecto terminó o no
</commit_message>
<xml_diff>
--- a/Manual del usuario.docx
+++ b/Manual del usuario.docx
@@ -1389,52 +1389,201 @@
       <w:r>
         <w:t xml:space="preserve"> de dicho SKU si es que se conoce</w:t>
       </w:r>
+      <w:r>
+        <w:t xml:space="preserve">. El punto crítico de SKU es la cantidad mínima que debe haber </w:t>
+      </w:r>
+      <w:r>
+        <w:t>para que se decida no hacer una orden de compra para dicho SKU. Se define como factor de pérdida de un SKU al porcentaje del material que se pierde al procesar un pedido.</w:t>
+      </w:r>
+    </w:p>
+    <w:p>
+      <w:pPr>
+        <w:pStyle w:val="Prrafodelista"/>
+        <w:numPr>
+          <w:ilvl w:val="0"/>
+          <w:numId w:val="6"/>
+        </w:numPr>
+      </w:pPr>
+      <w:r>
+        <w:rPr>
+          <w:b/>
+        </w:rPr>
+        <w:t>Editar SKU:</w:t>
+      </w:r>
+      <w:r>
+        <w:t xml:space="preserve"> Esta opción permite alterar la información del inventario existente. Hay dos opciones disponibles para hacerlo:</w:t>
+      </w:r>
+    </w:p>
+    <w:p>
+      <w:pPr>
+        <w:pStyle w:val="Prrafodelista"/>
+        <w:numPr>
+          <w:ilvl w:val="1"/>
+          <w:numId w:val="6"/>
+        </w:numPr>
+      </w:pPr>
+      <w:r>
+        <w:rPr>
+          <w:b/>
+        </w:rPr>
+        <w:t>Edición manual de un SKU:</w:t>
+      </w:r>
+      <w:r>
+        <w:t xml:space="preserve"> Esta funcionalidad permite de manera manual cambiar la información de un solo SKU. Se requiere del ID del SKU que se quiere editar y permite cambiar el nombre</w:t>
+      </w:r>
+      <w:r>
+        <w:t>, el precio unitario, el punto crítico del SKU, la cantidad en bodega y el factor de pérdida.</w:t>
+      </w:r>
+    </w:p>
+    <w:p>
+      <w:pPr>
+        <w:pStyle w:val="Prrafodelista"/>
+        <w:numPr>
+          <w:ilvl w:val="1"/>
+          <w:numId w:val="6"/>
+        </w:numPr>
+      </w:pPr>
+      <w:r>
+        <w:rPr>
+          <w:b/>
+        </w:rPr>
+        <w:t>Edición a través de importación:</w:t>
+      </w:r>
+      <w:r>
+        <w:t xml:space="preserve"> Esta acción requiere de un archivo Excel con la información de los SKU. </w:t>
+      </w:r>
+      <w:r>
+        <w:t>Se editarán todos los objetos existentes que estén en el archivo. En caso de no encontrarse una entrada del archivo</w:t>
+      </w:r>
+      <w:r>
+        <w:t xml:space="preserve"> </w:t>
+      </w:r>
+      <w:r>
+        <w:t>en la base de datos</w:t>
+      </w:r>
+      <w:r>
+        <w:t>, se creará con la información ingresada en el Excel. Se requiere ingresar el nombre del archivo Excel.</w:t>
+      </w:r>
+    </w:p>
+    <w:p>
+      <w:pPr>
+        <w:pStyle w:val="Prrafodelista"/>
+        <w:numPr>
+          <w:ilvl w:val="0"/>
+          <w:numId w:val="6"/>
+        </w:numPr>
+      </w:pPr>
+      <w:r>
+        <w:rPr>
+          <w:b/>
+        </w:rPr>
+        <w:t xml:space="preserve">Eliminar SKU: </w:t>
+      </w:r>
+      <w:r>
+        <w:t>Permite eliminar un SKU. Requiere del ID del SKU que se quiere eliminar.</w:t>
+      </w:r>
+    </w:p>
+    <w:p>
+      <w:pPr>
+        <w:pStyle w:val="Prrafodelista"/>
+        <w:numPr>
+          <w:ilvl w:val="0"/>
+          <w:numId w:val="6"/>
+        </w:numPr>
+      </w:pPr>
+      <w:r>
+        <w:rPr>
+          <w:b/>
+        </w:rPr>
+        <w:t>Ver inventario:</w:t>
+      </w:r>
+      <w:r>
+        <w:t xml:space="preserve"> Esta acción visualiza desde la consola todo el inventario.</w:t>
+      </w:r>
+    </w:p>
+    <w:p>
+      <w:pPr>
+        <w:pStyle w:val="Prrafodelista"/>
+        <w:numPr>
+          <w:ilvl w:val="0"/>
+          <w:numId w:val="6"/>
+        </w:numPr>
+      </w:pPr>
+      <w:r>
+        <w:rPr>
+          <w:b/>
+        </w:rPr>
+        <w:t>Generar órdenes de compra:</w:t>
+      </w:r>
+      <w:r>
+        <w:t xml:space="preserve"> Ingresa a la base de datos órdenes de compra. Se requiere del nombre del archivo de la orden de compra.</w:t>
+      </w:r>
+    </w:p>
+    <w:p>
+      <w:pPr>
+        <w:pStyle w:val="Prrafodelista"/>
+        <w:numPr>
+          <w:ilvl w:val="0"/>
+          <w:numId w:val="6"/>
+        </w:numPr>
+      </w:pPr>
+      <w:r>
+        <w:rPr>
+          <w:b/>
+        </w:rPr>
+        <w:t>Generar reporte global de Stock:</w:t>
+      </w:r>
+      <w:r>
+        <w:t xml:space="preserve"> Genera un archivo Excel con el reporte global de stock</w:t>
+      </w:r>
+    </w:p>
+    <w:p>
+      <w:pPr>
+        <w:pStyle w:val="Ttulo2"/>
+      </w:pPr>
+      <w:r>
+        <w:t>Planificación</w:t>
+      </w:r>
+    </w:p>
+    <w:p/>
+    <w:p>
+      <w:r>
+        <w:t>Esta consola es la que permite interactuar con la organización del calendario de actividades. Se requiere que todas las bases de datos estén actualizadas para que se realice una planificación adecuada de las tareas pendientes. Las funcionalidades de esta consola son:</w:t>
+      </w:r>
+    </w:p>
+    <w:p/>
+    <w:p>
+      <w:pPr>
+        <w:pStyle w:val="Prrafodelista"/>
+        <w:numPr>
+          <w:ilvl w:val="0"/>
+          <w:numId w:val="7"/>
+        </w:numPr>
+      </w:pPr>
+      <w:r>
+        <w:rPr>
+          <w:b/>
+        </w:rPr>
+        <w:t xml:space="preserve">Generar planificación: </w:t>
+      </w:r>
+      <w:r>
+        <w:t>Esta acción cr</w:t>
+      </w:r>
+      <w:r>
+        <w:t>ea un calendario de actividades. Este calendario es guardado en un archivo Excel, el cual puede ser revisado por el usuario. Si el usuario no está conforme con la planificación propuesta, puede editar de manera manual el calendario y pedirle al programa que incorpore los cambios al calendario en caso de ser factibles. El programa aceptará o rechazará los cambios dependiendo de la factibilidad de estos.</w:t>
+      </w:r>
+    </w:p>
+    <w:p>
+      <w:pPr>
+        <w:pStyle w:val="Prrafodelista"/>
+        <w:numPr>
+          <w:ilvl w:val="0"/>
+          <w:numId w:val="7"/>
+        </w:numPr>
+      </w:pPr>
       <w:bookmarkStart w:id="0" w:name="_GoBack"/>
       <w:bookmarkEnd w:id="0"/>
-      <w:r>
-        <w:t xml:space="preserve">. El punto crítico de SKU es la cantidad mínima que debe haber </w:t>
-      </w:r>
-      <w:r>
-        <w:t>para que se decida no hacer una orden de compra para dicho SKU. Se define como factor de pérdida de un SKU al porcentaje del material que se pierde al procesar un pedido.</w:t>
-      </w:r>
-    </w:p>
-    <w:p>
-      <w:pPr>
-        <w:pStyle w:val="Prrafodelista"/>
-        <w:numPr>
-          <w:ilvl w:val="0"/>
-          <w:numId w:val="6"/>
-        </w:numPr>
-      </w:pPr>
-      <w:r>
-        <w:rPr>
-          <w:b/>
-        </w:rPr>
-        <w:t>Editar SKU:</w:t>
-      </w:r>
-      <w:r>
-        <w:t xml:space="preserve"> Esta opción permite alterar la información del inventario existente. Hay dos opciones disponibles para hacerlo:</w:t>
-      </w:r>
-    </w:p>
-    <w:p>
-      <w:pPr>
-        <w:pStyle w:val="Prrafodelista"/>
-        <w:numPr>
-          <w:ilvl w:val="1"/>
-          <w:numId w:val="6"/>
-        </w:numPr>
-      </w:pPr>
-      <w:r>
-        <w:rPr>
-          <w:b/>
-        </w:rPr>
-        <w:t>Edición manual de un SKU:</w:t>
-      </w:r>
-      <w:r>
-        <w:t xml:space="preserve"> Esta funcionalidad permite de manera manual cambiar la información de un solo SKU. Se requiere del ID del SKU que se quiere editar y permite cambiar el nombre, </w:t>
-      </w:r>
-    </w:p>
-    <w:p/>
+    </w:p>
     <w:sectPr>
       <w:pgSz w:w="12240" w:h="15840"/>
       <w:pgMar w:top="1417" w:right="1701" w:bottom="1417" w:left="1701" w:header="708" w:footer="708" w:gutter="0"/>
@@ -1628,7 +1777,7 @@
   <w:abstractNum w:abstractNumId="2" w15:restartNumberingAfterBreak="0">
     <w:nsid w:val="2E745E12"/>
     <w:multiLevelType w:val="hybridMultilevel"/>
-    <w:tmpl w:val="5A76CEBE"/>
+    <w:tmpl w:val="A4806C12"/>
     <w:lvl w:ilvl="0" w:tplc="340A0019">
       <w:start w:val="1"/>
       <w:numFmt w:val="lowerLetter"/>
@@ -1641,11 +1790,11 @@
         <w:rFonts w:hint="default"/>
       </w:rPr>
     </w:lvl>
-    <w:lvl w:ilvl="1" w:tplc="340A0019">
-      <w:start w:val="1"/>
-      <w:numFmt w:val="lowerLetter"/>
+    <w:lvl w:ilvl="1" w:tplc="340A001B">
+      <w:start w:val="1"/>
+      <w:numFmt w:val="lowerRoman"/>
       <w:lvlText w:val="%2."/>
-      <w:lvlJc w:val="left"/>
+      <w:lvlJc w:val="right"/>
       <w:pPr>
         <w:ind w:left="1440" w:hanging="360"/>
       </w:pPr>
@@ -1717,7 +1866,7 @@
   <w:abstractNum w:abstractNumId="3" w15:restartNumberingAfterBreak="0">
     <w:nsid w:val="32AE028B"/>
     <w:multiLevelType w:val="hybridMultilevel"/>
-    <w:tmpl w:val="E2383B2A"/>
+    <w:tmpl w:val="71F2ABA6"/>
     <w:lvl w:ilvl="0" w:tplc="340A0019">
       <w:start w:val="1"/>
       <w:numFmt w:val="lowerLetter"/>
@@ -1730,11 +1879,11 @@
         <w:rFonts w:hint="default"/>
       </w:rPr>
     </w:lvl>
-    <w:lvl w:ilvl="1" w:tplc="340A0019">
-      <w:start w:val="1"/>
-      <w:numFmt w:val="lowerLetter"/>
+    <w:lvl w:ilvl="1" w:tplc="340A001B">
+      <w:start w:val="1"/>
+      <w:numFmt w:val="lowerRoman"/>
       <w:lvlText w:val="%2."/>
-      <w:lvlJc w:val="left"/>
+      <w:lvlJc w:val="right"/>
       <w:pPr>
         <w:ind w:left="1440" w:hanging="360"/>
       </w:pPr>
@@ -1913,6 +2062,95 @@
       <w:numFmt w:val="lowerRoman"/>
       <w:lvlText w:val="%2."/>
       <w:lvlJc w:val="right"/>
+      <w:pPr>
+        <w:ind w:left="1440" w:hanging="360"/>
+      </w:pPr>
+    </w:lvl>
+    <w:lvl w:ilvl="2" w:tplc="340A001B" w:tentative="1">
+      <w:start w:val="1"/>
+      <w:numFmt w:val="lowerRoman"/>
+      <w:lvlText w:val="%3."/>
+      <w:lvlJc w:val="right"/>
+      <w:pPr>
+        <w:ind w:left="2160" w:hanging="180"/>
+      </w:pPr>
+    </w:lvl>
+    <w:lvl w:ilvl="3" w:tplc="340A000F" w:tentative="1">
+      <w:start w:val="1"/>
+      <w:numFmt w:val="decimal"/>
+      <w:lvlText w:val="%4."/>
+      <w:lvlJc w:val="left"/>
+      <w:pPr>
+        <w:ind w:left="2880" w:hanging="360"/>
+      </w:pPr>
+    </w:lvl>
+    <w:lvl w:ilvl="4" w:tplc="340A0019" w:tentative="1">
+      <w:start w:val="1"/>
+      <w:numFmt w:val="lowerLetter"/>
+      <w:lvlText w:val="%5."/>
+      <w:lvlJc w:val="left"/>
+      <w:pPr>
+        <w:ind w:left="3600" w:hanging="360"/>
+      </w:pPr>
+    </w:lvl>
+    <w:lvl w:ilvl="5" w:tplc="340A001B" w:tentative="1">
+      <w:start w:val="1"/>
+      <w:numFmt w:val="lowerRoman"/>
+      <w:lvlText w:val="%6."/>
+      <w:lvlJc w:val="right"/>
+      <w:pPr>
+        <w:ind w:left="4320" w:hanging="180"/>
+      </w:pPr>
+    </w:lvl>
+    <w:lvl w:ilvl="6" w:tplc="340A000F" w:tentative="1">
+      <w:start w:val="1"/>
+      <w:numFmt w:val="decimal"/>
+      <w:lvlText w:val="%7."/>
+      <w:lvlJc w:val="left"/>
+      <w:pPr>
+        <w:ind w:left="5040" w:hanging="360"/>
+      </w:pPr>
+    </w:lvl>
+    <w:lvl w:ilvl="7" w:tplc="340A0019" w:tentative="1">
+      <w:start w:val="1"/>
+      <w:numFmt w:val="lowerLetter"/>
+      <w:lvlText w:val="%8."/>
+      <w:lvlJc w:val="left"/>
+      <w:pPr>
+        <w:ind w:left="5760" w:hanging="360"/>
+      </w:pPr>
+    </w:lvl>
+    <w:lvl w:ilvl="8" w:tplc="340A001B" w:tentative="1">
+      <w:start w:val="1"/>
+      <w:numFmt w:val="lowerRoman"/>
+      <w:lvlText w:val="%9."/>
+      <w:lvlJc w:val="right"/>
+      <w:pPr>
+        <w:ind w:left="6480" w:hanging="180"/>
+      </w:pPr>
+    </w:lvl>
+  </w:abstractNum>
+  <w:abstractNum w:abstractNumId="6" w15:restartNumberingAfterBreak="0">
+    <w:nsid w:val="6C956788"/>
+    <w:multiLevelType w:val="hybridMultilevel"/>
+    <w:tmpl w:val="1B9ED5C0"/>
+    <w:lvl w:ilvl="0" w:tplc="340A0019">
+      <w:start w:val="1"/>
+      <w:numFmt w:val="lowerLetter"/>
+      <w:lvlText w:val="%1."/>
+      <w:lvlJc w:val="left"/>
+      <w:pPr>
+        <w:ind w:left="720" w:hanging="360"/>
+      </w:pPr>
+      <w:rPr>
+        <w:rFonts w:hint="default"/>
+      </w:rPr>
+    </w:lvl>
+    <w:lvl w:ilvl="1" w:tplc="340A0019" w:tentative="1">
+      <w:start w:val="1"/>
+      <w:numFmt w:val="lowerLetter"/>
+      <w:lvlText w:val="%2."/>
+      <w:lvlJc w:val="left"/>
       <w:pPr>
         <w:ind w:left="1440" w:hanging="360"/>
       </w:pPr>
@@ -1998,6 +2236,9 @@
   </w:num>
   <w:num w:numId="6">
     <w:abstractNumId w:val="2"/>
+  </w:num>
+  <w:num w:numId="7">
+    <w:abstractNumId w:val="6"/>
   </w:num>
 </w:numbering>
 </file>
@@ -2840,7 +3081,7 @@
 </file>
 
 <file path=customXml/itemProps1.xml><?xml version="1.0" encoding="utf-8"?>
-<ds:datastoreItem xmlns:ds="http://schemas.openxmlformats.org/officeDocument/2006/customXml" ds:itemID="{DBD03BA1-BA8B-443F-9E65-0A205D4B7808}">
+<ds:datastoreItem xmlns:ds="http://schemas.openxmlformats.org/officeDocument/2006/customXml" ds:itemID="{06E06ADD-9033-49A9-8FFD-4AC18ADE599F}">
   <ds:schemaRefs>
     <ds:schemaRef ds:uri="http://schemas.openxmlformats.org/officeDocument/2006/bibliography"/>
   </ds:schemaRefs>

</xml_diff>

<commit_message>
getpass es la luz
</commit_message>
<xml_diff>
--- a/Manual del usuario.docx
+++ b/Manual del usuario.docx
@@ -1336,6 +1336,27 @@
     </w:p>
     <w:p>
       <w:pPr>
+        <w:pStyle w:val="Prrafodelista"/>
+        <w:numPr>
+          <w:ilvl w:val="0"/>
+          <w:numId w:val="5"/>
+        </w:numPr>
+      </w:pPr>
+      <w:r>
+        <w:rPr>
+          <w:b/>
+        </w:rPr>
+        <w:t>Editar parámetros asociados a costos:</w:t>
+      </w:r>
+      <w:r>
+        <w:t xml:space="preserve"> Permite actualizar datos </w:t>
+      </w:r>
+      <w:r>
+        <w:t>de costos de viáticos, movilización, costos de fletes y costos operacionales. Se requiere importar un archivo Excel con los datos que quieren ser editados.</w:t>
+      </w:r>
+    </w:p>
+    <w:p>
+      <w:pPr>
         <w:pStyle w:val="Ttulo2"/>
       </w:pPr>
     </w:p>
@@ -1350,7 +1371,6 @@
     <w:p/>
     <w:p>
       <w:r>
-        <w:lastRenderedPageBreak/>
         <w:t xml:space="preserve">Esta consola </w:t>
       </w:r>
       <w:r>
@@ -1570,7 +1590,11 @@
         <w:t>Esta acción cr</w:t>
       </w:r>
       <w:r>
-        <w:t>ea un calendario de actividades. Este calendario es guardado en un archivo Excel, el cual puede ser revisado por el usuario. Si el usuario no está conforme con la planificación propuesta, puede editar de manera manual el calendario y pedirle al programa que incorpore los cambios al calendario en caso de ser factibles. El programa aceptará o rechazará los cambios dependiendo de la factibilidad de estos.</w:t>
+        <w:t xml:space="preserve">ea un calendario de actividades. Este calendario es guardado en un archivo Excel, el cual puede ser revisado por el usuario. Si el usuario no está conforme con la planificación propuesta, puede editar de manera manual el </w:t>
+      </w:r>
+      <w:r>
+        <w:lastRenderedPageBreak/>
+        <w:t>calendario y pedirle al programa que incorpore los cambios al calendario en caso de ser factibles. El programa aceptará o rechazará los cambios dependiendo de la factibilidad de estos.</w:t>
       </w:r>
     </w:p>
     <w:p>
@@ -1581,6 +1605,144 @@
           <w:numId w:val="7"/>
         </w:numPr>
       </w:pPr>
+      <w:r>
+        <w:rPr>
+          <w:b/>
+        </w:rPr>
+        <w:t xml:space="preserve">Cambiar prioridad de un proyecto: </w:t>
+      </w:r>
+      <w:r>
+        <w:t>Esta acción requiere de un número de contrato de un proyecto. Al ingresarlo se mostrará la prioridad actual de dicho proyecto y se preguntará al usuario si quiere cambiar su prioridad.</w:t>
+      </w:r>
+    </w:p>
+    <w:p>
+      <w:pPr>
+        <w:pStyle w:val="Prrafodelista"/>
+        <w:numPr>
+          <w:ilvl w:val="0"/>
+          <w:numId w:val="7"/>
+        </w:numPr>
+      </w:pPr>
+      <w:r>
+        <w:rPr>
+          <w:b/>
+        </w:rPr>
+        <w:t>Ver restricciones:</w:t>
+      </w:r>
+      <w:r>
+        <w:t xml:space="preserve"> Esto permite visualizar y editar impedimentos en la planificación</w:t>
+      </w:r>
+      <w:r>
+        <w:t>. Existen las siguientes opciones:</w:t>
+      </w:r>
+    </w:p>
+    <w:p>
+      <w:pPr>
+        <w:pStyle w:val="Prrafodelista"/>
+        <w:numPr>
+          <w:ilvl w:val="1"/>
+          <w:numId w:val="7"/>
+        </w:numPr>
+      </w:pPr>
+      <w:r>
+        <w:rPr>
+          <w:b/>
+        </w:rPr>
+        <w:t>Agregar una restricción de asignación:</w:t>
+      </w:r>
+      <w:r>
+        <w:t xml:space="preserve"> Una restricción de asignación se refiere a vetar o forzar la participación de un empleado particular en un proyecto específico. Se requiere del número de contrato del proyecto, el ID del empleado y especificar si se quiere vetar o asociar al proyecto.</w:t>
+      </w:r>
+    </w:p>
+    <w:p>
+      <w:pPr>
+        <w:pStyle w:val="Prrafodelista"/>
+        <w:numPr>
+          <w:ilvl w:val="1"/>
+          <w:numId w:val="7"/>
+        </w:numPr>
+      </w:pPr>
+      <w:r>
+        <w:rPr>
+          <w:b/>
+        </w:rPr>
+        <w:t>Eliminar restricción de asignación:</w:t>
+      </w:r>
+      <w:r>
+        <w:t xml:space="preserve"> Se requiere del número de contrato del proyecto y del ID del empleado.</w:t>
+      </w:r>
+    </w:p>
+    <w:p>
+      <w:pPr>
+        <w:pStyle w:val="Prrafodelista"/>
+        <w:numPr>
+          <w:ilvl w:val="1"/>
+          <w:numId w:val="7"/>
+        </w:numPr>
+      </w:pPr>
+      <w:r>
+        <w:rPr>
+          <w:b/>
+        </w:rPr>
+        <w:t xml:space="preserve">Ingresar restricción de tiempo: </w:t>
+      </w:r>
+      <w:r>
+        <w:t>Una restricción de tiempo es una imposición sobre la fecha límite para realizar una tarea de un proyecto en específico. Se requiere del tipo de tarea sobre el cual se impone la restricción y de la fecha límite para terminarla.</w:t>
+      </w:r>
+    </w:p>
+    <w:p>
+      <w:pPr>
+        <w:pStyle w:val="Prrafodelista"/>
+        <w:numPr>
+          <w:ilvl w:val="1"/>
+          <w:numId w:val="7"/>
+        </w:numPr>
+      </w:pPr>
+      <w:r>
+        <w:rPr>
+          <w:b/>
+        </w:rPr>
+        <w:t>Eliminar restricción de tiempo:</w:t>
+      </w:r>
+      <w:r>
+        <w:t xml:space="preserve"> Esto requiere del número de contrato del proyecto y del tipo de tarea sobre el cual estaba la restricción.</w:t>
+      </w:r>
+    </w:p>
+    <w:p>
+      <w:pPr>
+        <w:pStyle w:val="Prrafodelista"/>
+        <w:numPr>
+          <w:ilvl w:val="1"/>
+          <w:numId w:val="7"/>
+        </w:numPr>
+      </w:pPr>
+      <w:r>
+        <w:rPr>
+          <w:b/>
+        </w:rPr>
+        <w:t>Ver restricciones actuales:</w:t>
+      </w:r>
+      <w:r>
+        <w:t xml:space="preserve"> Visualiza las restricciones sobre los proyectos vigentes.</w:t>
+      </w:r>
+    </w:p>
+    <w:p>
+      <w:pPr>
+        <w:pStyle w:val="Prrafodelista"/>
+        <w:numPr>
+          <w:ilvl w:val="0"/>
+          <w:numId w:val="7"/>
+        </w:numPr>
+      </w:pPr>
+      <w:r>
+        <w:rPr>
+          <w:b/>
+        </w:rPr>
+        <w:t>Generar informe:</w:t>
+      </w:r>
+      <w:r>
+        <w:t xml:space="preserve"> Esta acción genera un informe detallado de todas las actividades y los empleados asignados a cada actividad.</w:t>
+      </w:r>
       <w:bookmarkStart w:id="0" w:name="_GoBack"/>
       <w:bookmarkEnd w:id="0"/>
     </w:p>
@@ -2146,7 +2308,7 @@
         <w:rFonts w:hint="default"/>
       </w:rPr>
     </w:lvl>
-    <w:lvl w:ilvl="1" w:tplc="340A0019" w:tentative="1">
+    <w:lvl w:ilvl="1" w:tplc="340A0019">
       <w:start w:val="1"/>
       <w:numFmt w:val="lowerLetter"/>
       <w:lvlText w:val="%2."/>
@@ -3081,7 +3243,7 @@
 </file>
 
 <file path=customXml/itemProps1.xml><?xml version="1.0" encoding="utf-8"?>
-<ds:datastoreItem xmlns:ds="http://schemas.openxmlformats.org/officeDocument/2006/customXml" ds:itemID="{06E06ADD-9033-49A9-8FFD-4AC18ADE599F}">
+<ds:datastoreItem xmlns:ds="http://schemas.openxmlformats.org/officeDocument/2006/customXml" ds:itemID="{A3121667-D053-443C-8FCF-4B4F5144C94D}">
   <ds:schemaRefs>
     <ds:schemaRef ds:uri="http://schemas.openxmlformats.org/officeDocument/2006/bibliography"/>
   </ds:schemaRefs>

</xml_diff>

<commit_message>
toda la parametrizacion de costos revisada, debiera estar bien
</commit_message>
<xml_diff>
--- a/Manual del usuario.docx
+++ b/Manual del usuario.docx
@@ -1,6 +1,6 @@
 
 <file path=word/document.xml><?xml version="1.0" encoding="utf-8"?>
-<w:document xmlns:wpc="http://schemas.microsoft.com/office/word/2010/wordprocessingCanvas" xmlns:cx="http://schemas.microsoft.com/office/drawing/2014/chartex" xmlns:cx1="http://schemas.microsoft.com/office/drawing/2015/9/8/chartex" xmlns:cx2="http://schemas.microsoft.com/office/drawing/2015/10/21/chartex" xmlns:cx3="http://schemas.microsoft.com/office/drawing/2016/5/9/chartex" xmlns:cx4="http://schemas.microsoft.com/office/drawing/2016/5/10/chartex" xmlns:cx5="http://schemas.microsoft.com/office/drawing/2016/5/11/chartex" xmlns:cx6="http://schemas.microsoft.com/office/drawing/2016/5/12/chartex" xmlns:cx7="http://schemas.microsoft.com/office/drawing/2016/5/13/chartex" xmlns:cx8="http://schemas.microsoft.com/office/drawing/2016/5/14/chartex" xmlns:mc="http://schemas.openxmlformats.org/markup-compatibility/2006" xmlns:o="urn:schemas-microsoft-com:office:office" xmlns:r="http://schemas.openxmlformats.org/officeDocument/2006/relationships" xmlns:m="http://schemas.openxmlformats.org/officeDocument/2006/math" xmlns:v="urn:schemas-microsoft-com:vml" xmlns:wp14="http://schemas.microsoft.com/office/word/2010/wordprocessingDrawing" xmlns:wp="http://schemas.openxmlformats.org/drawingml/2006/wordprocessingDrawing" xmlns:w10="urn:schemas-microsoft-com:office:word" xmlns:w="http://schemas.openxmlformats.org/wordprocessingml/2006/main" xmlns:w14="http://schemas.microsoft.com/office/word/2010/wordml" xmlns:w15="http://schemas.microsoft.com/office/word/2012/wordml" xmlns:w16se="http://schemas.microsoft.com/office/word/2015/wordml/symex" xmlns:wpg="http://schemas.microsoft.com/office/word/2010/wordprocessingGroup" xmlns:wpi="http://schemas.microsoft.com/office/word/2010/wordprocessingInk" xmlns:wne="http://schemas.microsoft.com/office/word/2006/wordml" xmlns:wps="http://schemas.microsoft.com/office/word/2010/wordprocessingShape" mc:Ignorable="w14 w15 w16se wp14">
+<w:document xmlns:ve="http://schemas.openxmlformats.org/markup-compatibility/2006" xmlns:o="urn:schemas-microsoft-com:office:office" xmlns:r="http://schemas.openxmlformats.org/officeDocument/2006/relationships" xmlns:m="http://schemas.openxmlformats.org/officeDocument/2006/math" xmlns:v="urn:schemas-microsoft-com:vml" xmlns:wp="http://schemas.openxmlformats.org/drawingml/2006/wordprocessingDrawing" xmlns:w10="urn:schemas-microsoft-com:office:word" xmlns:w="http://schemas.openxmlformats.org/wordprocessingml/2006/main" xmlns:wne="http://schemas.microsoft.com/office/word/2006/wordml">
   <w:body>
     <w:p>
       <w:r>
@@ -33,11 +33,10 @@
           <w:docPartUnique/>
         </w:docPartObj>
       </w:sdtPr>
-      <w:sdtEndPr/>
       <w:sdtContent>
         <w:p>
           <w:pPr>
-            <w:pStyle w:val="TtuloTDC"/>
+            <w:pStyle w:val="TtulodeTDC"/>
             <w:rPr>
               <w:lang w:val="es-ES"/>
             </w:rPr>
@@ -691,6 +690,9 @@
     </w:p>
     <w:p/>
     <w:p>
+      <w:pPr>
+        <w:jc w:val="both"/>
+      </w:pPr>
       <w:r>
         <w:t>El Organizador y Planificador Automatizado Natural (OPLAN) es una herramienta para coordinar de manera eficiente y dinámica los procesos productivos y la fuerza de trabajo de panorama. Este programa permite a los trabajadores registrar de manera efectiva sus a</w:t>
       </w:r>
@@ -709,6 +711,9 @@
     </w:p>
     <w:p/>
     <w:p>
+      <w:pPr>
+        <w:jc w:val="both"/>
+      </w:pPr>
       <w:r>
         <w:t xml:space="preserve">Los usuarios entidades que pueden acceder al programa. Dependiendo del tipo de usuario, se pueden acceder a distintas funcionalidades. </w:t>
       </w:r>
@@ -723,6 +728,7 @@
           <w:ilvl w:val="0"/>
           <w:numId w:val="1"/>
         </w:numPr>
+        <w:jc w:val="both"/>
       </w:pPr>
       <w:r>
         <w:t xml:space="preserve">Administrador: Estos usuarios tienen acceso a todas las funcionalidades del programa. Pueden crear, editar y eliminar tanto proyectos como empleados e inventario. También tienen acceso a todas </w:t>
@@ -748,6 +754,9 @@
     </w:p>
     <w:p/>
     <w:p>
+      <w:pPr>
+        <w:jc w:val="both"/>
+      </w:pPr>
       <w:r>
         <w:t xml:space="preserve">Este programa tiene diversas funcionalidades: Almacenamiento de datos, </w:t>
       </w:r>
@@ -781,6 +790,9 @@
     </w:p>
     <w:p/>
     <w:p>
+      <w:pPr>
+        <w:jc w:val="both"/>
+      </w:pPr>
       <w:r>
         <w:t>La consola principal es la</w:t>
       </w:r>
@@ -808,6 +820,9 @@
     </w:p>
     <w:p/>
     <w:p>
+      <w:pPr>
+        <w:jc w:val="both"/>
+      </w:pPr>
       <w:r>
         <w:lastRenderedPageBreak/>
         <w:t>Esta consola permite ver y modificar la base de datos de emplea</w:t>
@@ -826,6 +841,7 @@
           <w:ilvl w:val="0"/>
           <w:numId w:val="2"/>
         </w:numPr>
+        <w:jc w:val="both"/>
       </w:pPr>
       <w:r>
         <w:rPr>
@@ -856,6 +872,7 @@
           <w:ilvl w:val="0"/>
           <w:numId w:val="2"/>
         </w:numPr>
+        <w:jc w:val="both"/>
       </w:pPr>
       <w:r>
         <w:rPr>
@@ -892,6 +909,7 @@
           <w:ilvl w:val="0"/>
           <w:numId w:val="2"/>
         </w:numPr>
+        <w:jc w:val="both"/>
       </w:pPr>
       <w:r>
         <w:rPr>
@@ -910,6 +928,7 @@
           <w:ilvl w:val="0"/>
           <w:numId w:val="2"/>
         </w:numPr>
+        <w:jc w:val="both"/>
       </w:pPr>
       <w:r>
         <w:rPr>
@@ -931,6 +950,7 @@
           <w:ilvl w:val="1"/>
           <w:numId w:val="2"/>
         </w:numPr>
+        <w:jc w:val="both"/>
       </w:pPr>
       <w:r>
         <w:rPr>
@@ -949,6 +969,7 @@
           <w:ilvl w:val="1"/>
           <w:numId w:val="2"/>
         </w:numPr>
+        <w:jc w:val="both"/>
       </w:pPr>
       <w:r>
         <w:rPr>
@@ -967,6 +988,7 @@
           <w:ilvl w:val="1"/>
           <w:numId w:val="2"/>
         </w:numPr>
+        <w:jc w:val="both"/>
       </w:pPr>
       <w:r>
         <w:rPr>
@@ -985,6 +1007,7 @@
           <w:ilvl w:val="0"/>
           <w:numId w:val="2"/>
         </w:numPr>
+        <w:jc w:val="both"/>
       </w:pPr>
       <w:r>
         <w:rPr>
@@ -999,13 +1022,21 @@
     <w:p>
       <w:pPr>
         <w:pStyle w:val="Ttulo2"/>
+        <w:jc w:val="both"/>
       </w:pPr>
       <w:r>
         <w:t>Proyectos</w:t>
       </w:r>
     </w:p>
-    <w:p/>
-    <w:p>
+    <w:p>
+      <w:pPr>
+        <w:jc w:val="both"/>
+      </w:pPr>
+    </w:p>
+    <w:p>
+      <w:pPr>
+        <w:jc w:val="both"/>
+      </w:pPr>
       <w:r>
         <w:t>Esta consola permite interactuar con la base de datos de proyectos. Esta es la consola a la cual acudir cuando se quiere registrar una venta o se trata con el cliente sobre su disponibilidad. Las acciones que puede realizar esta consola son:</w:t>
       </w:r>
@@ -1017,6 +1048,7 @@
           <w:ilvl w:val="0"/>
           <w:numId w:val="3"/>
         </w:numPr>
+        <w:jc w:val="both"/>
       </w:pPr>
       <w:r>
         <w:rPr>
@@ -1050,6 +1082,7 @@
           <w:ilvl w:val="0"/>
           <w:numId w:val="3"/>
         </w:numPr>
+        <w:jc w:val="both"/>
       </w:pPr>
       <w:r>
         <w:rPr>
@@ -1075,6 +1108,7 @@
           <w:ilvl w:val="0"/>
           <w:numId w:val="3"/>
         </w:numPr>
+        <w:jc w:val="both"/>
       </w:pPr>
       <w:r>
         <w:rPr>
@@ -1099,6 +1133,7 @@
           <w:ilvl w:val="0"/>
           <w:numId w:val="3"/>
         </w:numPr>
+        <w:jc w:val="both"/>
       </w:pPr>
       <w:r>
         <w:rPr>
@@ -1123,6 +1158,7 @@
           <w:ilvl w:val="1"/>
           <w:numId w:val="3"/>
         </w:numPr>
+        <w:jc w:val="both"/>
       </w:pPr>
       <w:r>
         <w:rPr>
@@ -1147,6 +1183,7 @@
           <w:ilvl w:val="1"/>
           <w:numId w:val="3"/>
         </w:numPr>
+        <w:jc w:val="both"/>
       </w:pPr>
       <w:r>
         <w:rPr>
@@ -1165,6 +1202,7 @@
           <w:ilvl w:val="1"/>
           <w:numId w:val="3"/>
         </w:numPr>
+        <w:jc w:val="both"/>
       </w:pPr>
       <w:r>
         <w:rPr>
@@ -1186,6 +1224,7 @@
           <w:ilvl w:val="0"/>
           <w:numId w:val="3"/>
         </w:numPr>
+        <w:jc w:val="both"/>
       </w:pPr>
       <w:r>
         <w:rPr>
@@ -1210,6 +1249,7 @@
           <w:ilvl w:val="0"/>
           <w:numId w:val="3"/>
         </w:numPr>
+        <w:jc w:val="both"/>
       </w:pPr>
       <w:r>
         <w:rPr>
@@ -1233,13 +1273,21 @@
     <w:p>
       <w:pPr>
         <w:pStyle w:val="Ttulo2"/>
+        <w:jc w:val="both"/>
       </w:pPr>
       <w:r>
         <w:t>Tareas</w:t>
       </w:r>
     </w:p>
-    <w:p/>
-    <w:p>
+    <w:p>
+      <w:pPr>
+        <w:jc w:val="both"/>
+      </w:pPr>
+    </w:p>
+    <w:p>
+      <w:pPr>
+        <w:jc w:val="both"/>
+      </w:pPr>
       <w:r>
         <w:t>Esta consola permite al usuario interactuar con las distintas tareas de cada proyecto. Como existe un orden en l</w:t>
       </w:r>
@@ -1254,6 +1302,7 @@
           <w:ilvl w:val="0"/>
           <w:numId w:val="5"/>
         </w:numPr>
+        <w:jc w:val="both"/>
       </w:pPr>
       <w:r>
         <w:rPr>
@@ -1272,6 +1321,7 @@
           <w:ilvl w:val="1"/>
           <w:numId w:val="5"/>
         </w:numPr>
+        <w:jc w:val="both"/>
       </w:pPr>
       <w:r>
         <w:rPr>
@@ -1293,6 +1343,7 @@
           <w:ilvl w:val="1"/>
           <w:numId w:val="5"/>
         </w:numPr>
+        <w:jc w:val="both"/>
       </w:pPr>
       <w:r>
         <w:rPr>
@@ -1317,6 +1368,7 @@
           <w:ilvl w:val="0"/>
           <w:numId w:val="5"/>
         </w:numPr>
+        <w:jc w:val="both"/>
       </w:pPr>
       <w:r>
         <w:rPr>
@@ -1341,6 +1393,7 @@
           <w:ilvl w:val="0"/>
           <w:numId w:val="5"/>
         </w:numPr>
+        <w:jc w:val="both"/>
       </w:pPr>
       <w:r>
         <w:rPr>
@@ -1358,18 +1411,27 @@
     <w:p>
       <w:pPr>
         <w:pStyle w:val="Ttulo2"/>
+        <w:jc w:val="both"/>
       </w:pPr>
     </w:p>
     <w:p>
       <w:pPr>
         <w:pStyle w:val="Ttulo2"/>
+        <w:jc w:val="both"/>
       </w:pPr>
       <w:r>
         <w:t>Stock</w:t>
       </w:r>
     </w:p>
-    <w:p/>
-    <w:p>
+    <w:p>
+      <w:pPr>
+        <w:jc w:val="both"/>
+      </w:pPr>
+    </w:p>
+    <w:p>
+      <w:pPr>
+        <w:jc w:val="both"/>
+      </w:pPr>
       <w:r>
         <w:t xml:space="preserve">Esta consola </w:t>
       </w:r>
@@ -1384,6 +1446,7 @@
           <w:ilvl w:val="0"/>
           <w:numId w:val="6"/>
         </w:numPr>
+        <w:jc w:val="both"/>
       </w:pPr>
       <w:r>
         <w:rPr>
@@ -1423,6 +1486,7 @@
           <w:ilvl w:val="0"/>
           <w:numId w:val="6"/>
         </w:numPr>
+        <w:jc w:val="both"/>
       </w:pPr>
       <w:r>
         <w:rPr>
@@ -1441,6 +1505,7 @@
           <w:ilvl w:val="1"/>
           <w:numId w:val="6"/>
         </w:numPr>
+        <w:jc w:val="both"/>
       </w:pPr>
       <w:r>
         <w:rPr>
@@ -1462,6 +1527,7 @@
           <w:ilvl w:val="1"/>
           <w:numId w:val="6"/>
         </w:numPr>
+        <w:jc w:val="both"/>
       </w:pPr>
       <w:r>
         <w:rPr>
@@ -1479,10 +1545,7 @@
         <w:t xml:space="preserve"> </w:t>
       </w:r>
       <w:r>
-        <w:t>en la base de datos</w:t>
-      </w:r>
-      <w:r>
-        <w:t>, se creará con la información ingresada en el Excel. Se requiere ingresar el nombre del archivo Excel.</w:t>
+        <w:t>en la base de datos, se creará con la información ingresada en el Excel. Se requiere ingresar el nombre del archivo Excel.</w:t>
       </w:r>
     </w:p>
     <w:p>
@@ -1492,6 +1555,7 @@
           <w:ilvl w:val="0"/>
           <w:numId w:val="6"/>
         </w:numPr>
+        <w:jc w:val="both"/>
       </w:pPr>
       <w:r>
         <w:rPr>
@@ -1510,6 +1574,7 @@
           <w:ilvl w:val="0"/>
           <w:numId w:val="6"/>
         </w:numPr>
+        <w:jc w:val="both"/>
       </w:pPr>
       <w:r>
         <w:rPr>
@@ -1528,6 +1593,7 @@
           <w:ilvl w:val="0"/>
           <w:numId w:val="6"/>
         </w:numPr>
+        <w:jc w:val="both"/>
       </w:pPr>
       <w:r>
         <w:rPr>
@@ -1546,6 +1612,7 @@
           <w:ilvl w:val="0"/>
           <w:numId w:val="6"/>
         </w:numPr>
+        <w:jc w:val="both"/>
       </w:pPr>
       <w:r>
         <w:rPr>
@@ -1560,18 +1627,30 @@
     <w:p>
       <w:pPr>
         <w:pStyle w:val="Ttulo2"/>
+        <w:jc w:val="both"/>
       </w:pPr>
       <w:r>
         <w:t>Planificación</w:t>
       </w:r>
     </w:p>
-    <w:p/>
-    <w:p>
+    <w:p>
+      <w:pPr>
+        <w:jc w:val="both"/>
+      </w:pPr>
+    </w:p>
+    <w:p>
+      <w:pPr>
+        <w:jc w:val="both"/>
+      </w:pPr>
       <w:r>
         <w:t>Esta consola es la que permite interactuar con la organización del calendario de actividades. Se requiere que todas las bases de datos estén actualizadas para que se realice una planificación adecuada de las tareas pendientes. Las funcionalidades de esta consola son:</w:t>
       </w:r>
     </w:p>
-    <w:p/>
+    <w:p>
+      <w:pPr>
+        <w:jc w:val="both"/>
+      </w:pPr>
+    </w:p>
     <w:p>
       <w:pPr>
         <w:pStyle w:val="Prrafodelista"/>
@@ -1579,6 +1658,7 @@
           <w:ilvl w:val="0"/>
           <w:numId w:val="7"/>
         </w:numPr>
+        <w:jc w:val="both"/>
       </w:pPr>
       <w:r>
         <w:rPr>
@@ -1604,6 +1684,7 @@
           <w:ilvl w:val="0"/>
           <w:numId w:val="7"/>
         </w:numPr>
+        <w:jc w:val="both"/>
       </w:pPr>
       <w:r>
         <w:rPr>
@@ -1622,6 +1703,7 @@
           <w:ilvl w:val="0"/>
           <w:numId w:val="7"/>
         </w:numPr>
+        <w:jc w:val="both"/>
       </w:pPr>
       <w:r>
         <w:rPr>
@@ -1643,6 +1725,7 @@
           <w:ilvl w:val="1"/>
           <w:numId w:val="7"/>
         </w:numPr>
+        <w:jc w:val="both"/>
       </w:pPr>
       <w:r>
         <w:rPr>
@@ -1661,6 +1744,7 @@
           <w:ilvl w:val="1"/>
           <w:numId w:val="7"/>
         </w:numPr>
+        <w:jc w:val="both"/>
       </w:pPr>
       <w:r>
         <w:rPr>
@@ -1679,6 +1763,7 @@
           <w:ilvl w:val="1"/>
           <w:numId w:val="7"/>
         </w:numPr>
+        <w:jc w:val="both"/>
       </w:pPr>
       <w:r>
         <w:rPr>
@@ -1697,6 +1782,7 @@
           <w:ilvl w:val="1"/>
           <w:numId w:val="7"/>
         </w:numPr>
+        <w:jc w:val="both"/>
       </w:pPr>
       <w:r>
         <w:rPr>
@@ -1715,6 +1801,7 @@
           <w:ilvl w:val="1"/>
           <w:numId w:val="7"/>
         </w:numPr>
+        <w:jc w:val="both"/>
       </w:pPr>
       <w:r>
         <w:rPr>
@@ -1733,6 +1820,7 @@
           <w:ilvl w:val="0"/>
           <w:numId w:val="7"/>
         </w:numPr>
+        <w:jc w:val="both"/>
       </w:pPr>
       <w:r>
         <w:rPr>
@@ -1757,8 +1845,8 @@
 </file>
 
 <file path=word/numbering.xml><?xml version="1.0" encoding="utf-8"?>
-<w:numbering xmlns:wpc="http://schemas.microsoft.com/office/word/2010/wordprocessingCanvas" xmlns:cx="http://schemas.microsoft.com/office/drawing/2014/chartex" xmlns:cx1="http://schemas.microsoft.com/office/drawing/2015/9/8/chartex" xmlns:cx2="http://schemas.microsoft.com/office/drawing/2015/10/21/chartex" xmlns:cx3="http://schemas.microsoft.com/office/drawing/2016/5/9/chartex" xmlns:cx4="http://schemas.microsoft.com/office/drawing/2016/5/10/chartex" xmlns:cx5="http://schemas.microsoft.com/office/drawing/2016/5/11/chartex" xmlns:cx6="http://schemas.microsoft.com/office/drawing/2016/5/12/chartex" xmlns:cx7="http://schemas.microsoft.com/office/drawing/2016/5/13/chartex" xmlns:cx8="http://schemas.microsoft.com/office/drawing/2016/5/14/chartex" xmlns:mc="http://schemas.openxmlformats.org/markup-compatibility/2006" xmlns:o="urn:schemas-microsoft-com:office:office" xmlns:r="http://schemas.openxmlformats.org/officeDocument/2006/relationships" xmlns:m="http://schemas.openxmlformats.org/officeDocument/2006/math" xmlns:v="urn:schemas-microsoft-com:vml" xmlns:wp14="http://schemas.microsoft.com/office/word/2010/wordprocessingDrawing" xmlns:wp="http://schemas.openxmlformats.org/drawingml/2006/wordprocessingDrawing" xmlns:w10="urn:schemas-microsoft-com:office:word" xmlns:w="http://schemas.openxmlformats.org/wordprocessingml/2006/main" xmlns:w14="http://schemas.microsoft.com/office/word/2010/wordml" xmlns:w15="http://schemas.microsoft.com/office/word/2012/wordml" xmlns:w16se="http://schemas.microsoft.com/office/word/2015/wordml/symex" xmlns:wpg="http://schemas.microsoft.com/office/word/2010/wordprocessingGroup" xmlns:wpi="http://schemas.microsoft.com/office/word/2010/wordprocessingInk" xmlns:wne="http://schemas.microsoft.com/office/word/2006/wordml" xmlns:wps="http://schemas.microsoft.com/office/word/2010/wordprocessingShape" mc:Ignorable="w14 w15 w16se wp14">
-  <w:abstractNum w:abstractNumId="0" w15:restartNumberingAfterBreak="0">
+<w:numbering xmlns:ve="http://schemas.openxmlformats.org/markup-compatibility/2006" xmlns:o="urn:schemas-microsoft-com:office:office" xmlns:r="http://schemas.openxmlformats.org/officeDocument/2006/relationships" xmlns:m="http://schemas.openxmlformats.org/officeDocument/2006/math" xmlns:v="urn:schemas-microsoft-com:vml" xmlns:wp="http://schemas.openxmlformats.org/drawingml/2006/wordprocessingDrawing" xmlns:w10="urn:schemas-microsoft-com:office:word" xmlns:w="http://schemas.openxmlformats.org/wordprocessingml/2006/main" xmlns:wne="http://schemas.microsoft.com/office/word/2006/wordml">
+  <w:abstractNum w:abstractNumId="0">
     <w:nsid w:val="21F57205"/>
     <w:multiLevelType w:val="hybridMultilevel"/>
     <w:tmpl w:val="DF3EE70A"/>
@@ -1847,7 +1935,7 @@
       </w:pPr>
     </w:lvl>
   </w:abstractNum>
-  <w:abstractNum w:abstractNumId="1" w15:restartNumberingAfterBreak="0">
+  <w:abstractNum w:abstractNumId="1">
     <w:nsid w:val="255C67AA"/>
     <w:multiLevelType w:val="hybridMultilevel"/>
     <w:tmpl w:val="2B26CDB4"/>
@@ -1936,7 +2024,7 @@
       </w:pPr>
     </w:lvl>
   </w:abstractNum>
-  <w:abstractNum w:abstractNumId="2" w15:restartNumberingAfterBreak="0">
+  <w:abstractNum w:abstractNumId="2">
     <w:nsid w:val="2E745E12"/>
     <w:multiLevelType w:val="hybridMultilevel"/>
     <w:tmpl w:val="A4806C12"/>
@@ -2025,7 +2113,7 @@
       </w:pPr>
     </w:lvl>
   </w:abstractNum>
-  <w:abstractNum w:abstractNumId="3" w15:restartNumberingAfterBreak="0">
+  <w:abstractNum w:abstractNumId="3">
     <w:nsid w:val="32AE028B"/>
     <w:multiLevelType w:val="hybridMultilevel"/>
     <w:tmpl w:val="71F2ABA6"/>
@@ -2114,7 +2202,7 @@
       </w:pPr>
     </w:lvl>
   </w:abstractNum>
-  <w:abstractNum w:abstractNumId="4" w15:restartNumberingAfterBreak="0">
+  <w:abstractNum w:abstractNumId="4">
     <w:nsid w:val="4A4E52DF"/>
     <w:multiLevelType w:val="hybridMultilevel"/>
     <w:tmpl w:val="9F54F2A8"/>
@@ -2203,7 +2291,7 @@
       </w:pPr>
     </w:lvl>
   </w:abstractNum>
-  <w:abstractNum w:abstractNumId="5" w15:restartNumberingAfterBreak="0">
+  <w:abstractNum w:abstractNumId="5">
     <w:nsid w:val="5F7722AB"/>
     <w:multiLevelType w:val="hybridMultilevel"/>
     <w:tmpl w:val="3E30408A"/>
@@ -2292,7 +2380,7 @@
       </w:pPr>
     </w:lvl>
   </w:abstractNum>
-  <w:abstractNum w:abstractNumId="6" w15:restartNumberingAfterBreak="0">
+  <w:abstractNum w:abstractNumId="6">
     <w:nsid w:val="6C956788"/>
     <w:multiLevelType w:val="hybridMultilevel"/>
     <w:tmpl w:val="1B9ED5C0"/>
@@ -2406,7 +2494,7 @@
 </file>
 
 <file path=word/styles.xml><?xml version="1.0" encoding="utf-8"?>
-<w:styles xmlns:mc="http://schemas.openxmlformats.org/markup-compatibility/2006" xmlns:r="http://schemas.openxmlformats.org/officeDocument/2006/relationships" xmlns:w="http://schemas.openxmlformats.org/wordprocessingml/2006/main" xmlns:w14="http://schemas.microsoft.com/office/word/2010/wordml" xmlns:w15="http://schemas.microsoft.com/office/word/2012/wordml" xmlns:w16se="http://schemas.microsoft.com/office/word/2015/wordml/symex" mc:Ignorable="w14 w15 w16se">
+<w:styles xmlns:r="http://schemas.openxmlformats.org/officeDocument/2006/relationships" xmlns:w="http://schemas.openxmlformats.org/wordprocessingml/2006/main">
   <w:docDefaults>
     <w:rPrDefault>
       <w:rPr>
@@ -2422,385 +2510,149 @@
       </w:pPr>
     </w:pPrDefault>
   </w:docDefaults>
-  <w:latentStyles w:defLockedState="0" w:defUIPriority="99" w:defSemiHidden="0" w:defUnhideWhenUsed="0" w:defQFormat="0" w:count="374">
-    <w:lsdException w:name="Normal" w:uiPriority="0" w:qFormat="1"/>
-    <w:lsdException w:name="heading 1" w:uiPriority="9" w:qFormat="1"/>
-    <w:lsdException w:name="heading 2" w:semiHidden="1" w:uiPriority="9" w:unhideWhenUsed="1" w:qFormat="1"/>
-    <w:lsdException w:name="heading 3" w:semiHidden="1" w:uiPriority="9" w:unhideWhenUsed="1" w:qFormat="1"/>
-    <w:lsdException w:name="heading 4" w:semiHidden="1" w:uiPriority="9" w:unhideWhenUsed="1" w:qFormat="1"/>
-    <w:lsdException w:name="heading 5" w:semiHidden="1" w:uiPriority="9" w:unhideWhenUsed="1" w:qFormat="1"/>
-    <w:lsdException w:name="heading 6" w:semiHidden="1" w:uiPriority="9" w:unhideWhenUsed="1" w:qFormat="1"/>
-    <w:lsdException w:name="heading 7" w:semiHidden="1" w:uiPriority="9" w:unhideWhenUsed="1" w:qFormat="1"/>
-    <w:lsdException w:name="heading 8" w:semiHidden="1" w:uiPriority="9" w:unhideWhenUsed="1" w:qFormat="1"/>
-    <w:lsdException w:name="heading 9" w:semiHidden="1" w:uiPriority="9" w:unhideWhenUsed="1" w:qFormat="1"/>
-    <w:lsdException w:name="index 1" w:semiHidden="1" w:unhideWhenUsed="1"/>
-    <w:lsdException w:name="index 2" w:semiHidden="1" w:unhideWhenUsed="1"/>
-    <w:lsdException w:name="index 3" w:semiHidden="1" w:unhideWhenUsed="1"/>
-    <w:lsdException w:name="index 4" w:semiHidden="1" w:unhideWhenUsed="1"/>
-    <w:lsdException w:name="index 5" w:semiHidden="1" w:unhideWhenUsed="1"/>
-    <w:lsdException w:name="index 6" w:semiHidden="1" w:unhideWhenUsed="1"/>
-    <w:lsdException w:name="index 7" w:semiHidden="1" w:unhideWhenUsed="1"/>
-    <w:lsdException w:name="index 8" w:semiHidden="1" w:unhideWhenUsed="1"/>
-    <w:lsdException w:name="index 9" w:semiHidden="1" w:unhideWhenUsed="1"/>
-    <w:lsdException w:name="toc 1" w:semiHidden="1" w:uiPriority="39" w:unhideWhenUsed="1"/>
-    <w:lsdException w:name="toc 2" w:semiHidden="1" w:uiPriority="39" w:unhideWhenUsed="1"/>
-    <w:lsdException w:name="toc 3" w:semiHidden="1" w:uiPriority="39" w:unhideWhenUsed="1"/>
-    <w:lsdException w:name="toc 4" w:semiHidden="1" w:uiPriority="39" w:unhideWhenUsed="1"/>
-    <w:lsdException w:name="toc 5" w:semiHidden="1" w:uiPriority="39" w:unhideWhenUsed="1"/>
-    <w:lsdException w:name="toc 6" w:semiHidden="1" w:uiPriority="39" w:unhideWhenUsed="1"/>
-    <w:lsdException w:name="toc 7" w:semiHidden="1" w:uiPriority="39" w:unhideWhenUsed="1"/>
-    <w:lsdException w:name="toc 8" w:semiHidden="1" w:uiPriority="39" w:unhideWhenUsed="1"/>
-    <w:lsdException w:name="toc 9" w:semiHidden="1" w:uiPriority="39" w:unhideWhenUsed="1"/>
-    <w:lsdException w:name="Normal Indent" w:semiHidden="1" w:unhideWhenUsed="1"/>
-    <w:lsdException w:name="footnote text" w:semiHidden="1" w:unhideWhenUsed="1"/>
-    <w:lsdException w:name="annotation text" w:semiHidden="1" w:unhideWhenUsed="1"/>
-    <w:lsdException w:name="header" w:semiHidden="1" w:unhideWhenUsed="1"/>
-    <w:lsdException w:name="footer" w:semiHidden="1" w:unhideWhenUsed="1"/>
-    <w:lsdException w:name="index heading" w:semiHidden="1" w:unhideWhenUsed="1"/>
-    <w:lsdException w:name="caption" w:semiHidden="1" w:uiPriority="35" w:unhideWhenUsed="1" w:qFormat="1"/>
-    <w:lsdException w:name="table of figures" w:semiHidden="1" w:unhideWhenUsed="1"/>
-    <w:lsdException w:name="envelope address" w:semiHidden="1" w:unhideWhenUsed="1"/>
-    <w:lsdException w:name="envelope return" w:semiHidden="1" w:unhideWhenUsed="1"/>
-    <w:lsdException w:name="footnote reference" w:semiHidden="1" w:unhideWhenUsed="1"/>
-    <w:lsdException w:name="annotation reference" w:semiHidden="1" w:unhideWhenUsed="1"/>
-    <w:lsdException w:name="line number" w:semiHidden="1" w:unhideWhenUsed="1"/>
-    <w:lsdException w:name="page number" w:semiHidden="1" w:unhideWhenUsed="1"/>
-    <w:lsdException w:name="endnote reference" w:semiHidden="1" w:unhideWhenUsed="1"/>
-    <w:lsdException w:name="endnote text" w:semiHidden="1" w:unhideWhenUsed="1"/>
-    <w:lsdException w:name="table of authorities" w:semiHidden="1" w:unhideWhenUsed="1"/>
-    <w:lsdException w:name="macro" w:semiHidden="1" w:unhideWhenUsed="1"/>
-    <w:lsdException w:name="toa heading" w:semiHidden="1" w:unhideWhenUsed="1"/>
-    <w:lsdException w:name="List" w:semiHidden="1" w:unhideWhenUsed="1"/>
-    <w:lsdException w:name="List Bullet" w:semiHidden="1" w:unhideWhenUsed="1"/>
-    <w:lsdException w:name="List Number" w:semiHidden="1" w:unhideWhenUsed="1"/>
-    <w:lsdException w:name="List 2" w:semiHidden="1" w:unhideWhenUsed="1"/>
-    <w:lsdException w:name="List 3" w:semiHidden="1" w:unhideWhenUsed="1"/>
-    <w:lsdException w:name="List 4" w:semiHidden="1" w:unhideWhenUsed="1"/>
-    <w:lsdException w:name="List 5" w:semiHidden="1" w:unhideWhenUsed="1"/>
-    <w:lsdException w:name="List Bullet 2" w:semiHidden="1" w:unhideWhenUsed="1"/>
-    <w:lsdException w:name="List Bullet 3" w:semiHidden="1" w:unhideWhenUsed="1"/>
-    <w:lsdException w:name="List Bullet 4" w:semiHidden="1" w:unhideWhenUsed="1"/>
-    <w:lsdException w:name="List Bullet 5" w:semiHidden="1" w:unhideWhenUsed="1"/>
-    <w:lsdException w:name="List Number 2" w:semiHidden="1" w:unhideWhenUsed="1"/>
-    <w:lsdException w:name="List Number 3" w:semiHidden="1" w:unhideWhenUsed="1"/>
-    <w:lsdException w:name="List Number 4" w:semiHidden="1" w:unhideWhenUsed="1"/>
-    <w:lsdException w:name="List Number 5" w:semiHidden="1" w:unhideWhenUsed="1"/>
-    <w:lsdException w:name="Title" w:uiPriority="10" w:qFormat="1"/>
-    <w:lsdException w:name="Closing" w:semiHidden="1" w:unhideWhenUsed="1"/>
-    <w:lsdException w:name="Signature" w:semiHidden="1" w:unhideWhenUsed="1"/>
-    <w:lsdException w:name="Default Paragraph Font" w:semiHidden="1" w:uiPriority="1" w:unhideWhenUsed="1"/>
-    <w:lsdException w:name="Body Text" w:semiHidden="1" w:unhideWhenUsed="1"/>
-    <w:lsdException w:name="Body Text Indent" w:semiHidden="1" w:unhideWhenUsed="1"/>
-    <w:lsdException w:name="List Continue" w:semiHidden="1" w:unhideWhenUsed="1"/>
-    <w:lsdException w:name="List Continue 2" w:semiHidden="1" w:unhideWhenUsed="1"/>
-    <w:lsdException w:name="List Continue 3" w:semiHidden="1" w:unhideWhenUsed="1"/>
-    <w:lsdException w:name="List Continue 4" w:semiHidden="1" w:unhideWhenUsed="1"/>
-    <w:lsdException w:name="List Continue 5" w:semiHidden="1" w:unhideWhenUsed="1"/>
-    <w:lsdException w:name="Message Header" w:semiHidden="1" w:unhideWhenUsed="1"/>
-    <w:lsdException w:name="Subtitle" w:uiPriority="11" w:qFormat="1"/>
-    <w:lsdException w:name="Salutation" w:semiHidden="1" w:unhideWhenUsed="1"/>
-    <w:lsdException w:name="Date" w:semiHidden="1" w:unhideWhenUsed="1"/>
-    <w:lsdException w:name="Body Text First Indent" w:semiHidden="1" w:unhideWhenUsed="1"/>
-    <w:lsdException w:name="Body Text First Indent 2" w:semiHidden="1" w:unhideWhenUsed="1"/>
-    <w:lsdException w:name="Note Heading" w:semiHidden="1" w:unhideWhenUsed="1"/>
-    <w:lsdException w:name="Body Text 2" w:semiHidden="1" w:unhideWhenUsed="1"/>
-    <w:lsdException w:name="Body Text 3" w:semiHidden="1" w:unhideWhenUsed="1"/>
-    <w:lsdException w:name="Body Text Indent 2" w:semiHidden="1" w:unhideWhenUsed="1"/>
-    <w:lsdException w:name="Body Text Indent 3" w:semiHidden="1" w:unhideWhenUsed="1"/>
-    <w:lsdException w:name="Block Text" w:semiHidden="1" w:unhideWhenUsed="1"/>
-    <w:lsdException w:name="Hyperlink" w:semiHidden="1" w:unhideWhenUsed="1"/>
-    <w:lsdException w:name="FollowedHyperlink" w:semiHidden="1" w:unhideWhenUsed="1"/>
-    <w:lsdException w:name="Strong" w:uiPriority="22" w:qFormat="1"/>
-    <w:lsdException w:name="Emphasis" w:uiPriority="20" w:qFormat="1"/>
-    <w:lsdException w:name="Document Map" w:semiHidden="1" w:unhideWhenUsed="1"/>
-    <w:lsdException w:name="Plain Text" w:semiHidden="1" w:unhideWhenUsed="1"/>
-    <w:lsdException w:name="E-mail Signature" w:semiHidden="1" w:unhideWhenUsed="1"/>
-    <w:lsdException w:name="HTML Top of Form" w:semiHidden="1" w:unhideWhenUsed="1"/>
-    <w:lsdException w:name="HTML Bottom of Form" w:semiHidden="1" w:unhideWhenUsed="1"/>
-    <w:lsdException w:name="Normal (Web)" w:semiHidden="1" w:unhideWhenUsed="1"/>
-    <w:lsdException w:name="HTML Acronym" w:semiHidden="1" w:unhideWhenUsed="1"/>
-    <w:lsdException w:name="HTML Address" w:semiHidden="1" w:unhideWhenUsed="1"/>
-    <w:lsdException w:name="HTML Cite" w:semiHidden="1" w:unhideWhenUsed="1"/>
-    <w:lsdException w:name="HTML Code" w:semiHidden="1" w:unhideWhenUsed="1"/>
-    <w:lsdException w:name="HTML Definition" w:semiHidden="1" w:unhideWhenUsed="1"/>
-    <w:lsdException w:name="HTML Keyboard" w:semiHidden="1" w:unhideWhenUsed="1"/>
-    <w:lsdException w:name="HTML Preformatted" w:semiHidden="1" w:unhideWhenUsed="1"/>
-    <w:lsdException w:name="HTML Sample" w:semiHidden="1" w:unhideWhenUsed="1"/>
-    <w:lsdException w:name="HTML Typewriter" w:semiHidden="1" w:unhideWhenUsed="1"/>
-    <w:lsdException w:name="HTML Variable" w:semiHidden="1" w:unhideWhenUsed="1"/>
-    <w:lsdException w:name="Normal Table" w:semiHidden="1" w:unhideWhenUsed="1"/>
-    <w:lsdException w:name="annotation subject" w:semiHidden="1" w:unhideWhenUsed="1"/>
-    <w:lsdException w:name="No List" w:semiHidden="1" w:unhideWhenUsed="1"/>
-    <w:lsdException w:name="Outline List 1" w:semiHidden="1" w:unhideWhenUsed="1"/>
-    <w:lsdException w:name="Outline List 2" w:semiHidden="1" w:unhideWhenUsed="1"/>
-    <w:lsdException w:name="Outline List 3" w:semiHidden="1" w:unhideWhenUsed="1"/>
-    <w:lsdException w:name="Table Simple 1" w:semiHidden="1" w:unhideWhenUsed="1"/>
-    <w:lsdException w:name="Table Simple 2" w:semiHidden="1" w:unhideWhenUsed="1"/>
-    <w:lsdException w:name="Table Simple 3" w:semiHidden="1" w:unhideWhenUsed="1"/>
-    <w:lsdException w:name="Table Classic 1" w:semiHidden="1" w:unhideWhenUsed="1"/>
-    <w:lsdException w:name="Table Classic 2" w:semiHidden="1" w:unhideWhenUsed="1"/>
-    <w:lsdException w:name="Table Classic 3" w:semiHidden="1" w:unhideWhenUsed="1"/>
-    <w:lsdException w:name="Table Classic 4" w:semiHidden="1" w:unhideWhenUsed="1"/>
-    <w:lsdException w:name="Table Colorful 1" w:semiHidden="1" w:unhideWhenUsed="1"/>
-    <w:lsdException w:name="Table Colorful 2" w:semiHidden="1" w:unhideWhenUsed="1"/>
-    <w:lsdException w:name="Table Colorful 3" w:semiHidden="1" w:unhideWhenUsed="1"/>
-    <w:lsdException w:name="Table Columns 1" w:semiHidden="1" w:unhideWhenUsed="1"/>
-    <w:lsdException w:name="Table Columns 2" w:semiHidden="1" w:unhideWhenUsed="1"/>
-    <w:lsdException w:name="Table Columns 3" w:semiHidden="1" w:unhideWhenUsed="1"/>
-    <w:lsdException w:name="Table Columns 4" w:semiHidden="1" w:unhideWhenUsed="1"/>
-    <w:lsdException w:name="Table Columns 5" w:semiHidden="1" w:unhideWhenUsed="1"/>
-    <w:lsdException w:name="Table Grid 1" w:semiHidden="1" w:unhideWhenUsed="1"/>
-    <w:lsdException w:name="Table Grid 2" w:semiHidden="1" w:unhideWhenUsed="1"/>
-    <w:lsdException w:name="Table Grid 3" w:semiHidden="1" w:unhideWhenUsed="1"/>
-    <w:lsdException w:name="Table Grid 4" w:semiHidden="1" w:unhideWhenUsed="1"/>
-    <w:lsdException w:name="Table Grid 5" w:semiHidden="1" w:unhideWhenUsed="1"/>
-    <w:lsdException w:name="Table Grid 6" w:semiHidden="1" w:unhideWhenUsed="1"/>
-    <w:lsdException w:name="Table Grid 7" w:semiHidden="1" w:unhideWhenUsed="1"/>
-    <w:lsdException w:name="Table Grid 8" w:semiHidden="1" w:unhideWhenUsed="1"/>
-    <w:lsdException w:name="Table List 1" w:semiHidden="1" w:unhideWhenUsed="1"/>
-    <w:lsdException w:name="Table List 2" w:semiHidden="1" w:unhideWhenUsed="1"/>
-    <w:lsdException w:name="Table List 3" w:semiHidden="1" w:unhideWhenUsed="1"/>
-    <w:lsdException w:name="Table List 4" w:semiHidden="1" w:unhideWhenUsed="1"/>
-    <w:lsdException w:name="Table List 5" w:semiHidden="1" w:unhideWhenUsed="1"/>
-    <w:lsdException w:name="Table List 6" w:semiHidden="1" w:unhideWhenUsed="1"/>
-    <w:lsdException w:name="Table List 7" w:semiHidden="1" w:unhideWhenUsed="1"/>
-    <w:lsdException w:name="Table List 8" w:semiHidden="1" w:unhideWhenUsed="1"/>
-    <w:lsdException w:name="Table 3D effects 1" w:semiHidden="1" w:unhideWhenUsed="1"/>
-    <w:lsdException w:name="Table 3D effects 2" w:semiHidden="1" w:unhideWhenUsed="1"/>
-    <w:lsdException w:name="Table 3D effects 3" w:semiHidden="1" w:unhideWhenUsed="1"/>
-    <w:lsdException w:name="Table Contemporary" w:semiHidden="1" w:unhideWhenUsed="1"/>
-    <w:lsdException w:name="Table Elegant" w:semiHidden="1" w:unhideWhenUsed="1"/>
-    <w:lsdException w:name="Table Professional" w:semiHidden="1" w:unhideWhenUsed="1"/>
-    <w:lsdException w:name="Table Subtle 1" w:semiHidden="1" w:unhideWhenUsed="1"/>
-    <w:lsdException w:name="Table Subtle 2" w:semiHidden="1" w:unhideWhenUsed="1"/>
-    <w:lsdException w:name="Table Web 1" w:semiHidden="1" w:unhideWhenUsed="1"/>
-    <w:lsdException w:name="Table Web 2" w:semiHidden="1" w:unhideWhenUsed="1"/>
-    <w:lsdException w:name="Table Web 3" w:semiHidden="1" w:unhideWhenUsed="1"/>
-    <w:lsdException w:name="Balloon Text" w:semiHidden="1" w:unhideWhenUsed="1"/>
-    <w:lsdException w:name="Table Grid" w:uiPriority="39"/>
-    <w:lsdException w:name="Table Theme" w:semiHidden="1" w:unhideWhenUsed="1"/>
-    <w:lsdException w:name="Placeholder Text" w:semiHidden="1"/>
-    <w:lsdException w:name="No Spacing" w:uiPriority="1" w:qFormat="1"/>
-    <w:lsdException w:name="Light Shading" w:uiPriority="60"/>
-    <w:lsdException w:name="Light List" w:uiPriority="61"/>
-    <w:lsdException w:name="Light Grid" w:uiPriority="62"/>
-    <w:lsdException w:name="Medium Shading 1" w:uiPriority="63"/>
-    <w:lsdException w:name="Medium Shading 2" w:uiPriority="64"/>
-    <w:lsdException w:name="Medium List 1" w:uiPriority="65"/>
-    <w:lsdException w:name="Medium List 2" w:uiPriority="66"/>
-    <w:lsdException w:name="Medium Grid 1" w:uiPriority="67"/>
-    <w:lsdException w:name="Medium Grid 2" w:uiPriority="68"/>
-    <w:lsdException w:name="Medium Grid 3" w:uiPriority="69"/>
-    <w:lsdException w:name="Dark List" w:uiPriority="70"/>
-    <w:lsdException w:name="Colorful Shading" w:uiPriority="71"/>
-    <w:lsdException w:name="Colorful List" w:uiPriority="72"/>
-    <w:lsdException w:name="Colorful Grid" w:uiPriority="73"/>
-    <w:lsdException w:name="Light Shading Accent 1" w:uiPriority="60"/>
-    <w:lsdException w:name="Light List Accent 1" w:uiPriority="61"/>
-    <w:lsdException w:name="Light Grid Accent 1" w:uiPriority="62"/>
-    <w:lsdException w:name="Medium Shading 1 Accent 1" w:uiPriority="63"/>
-    <w:lsdException w:name="Medium Shading 2 Accent 1" w:uiPriority="64"/>
-    <w:lsdException w:name="Medium List 1 Accent 1" w:uiPriority="65"/>
-    <w:lsdException w:name="Revision" w:semiHidden="1"/>
-    <w:lsdException w:name="List Paragraph" w:uiPriority="34" w:qFormat="1"/>
-    <w:lsdException w:name="Quote" w:uiPriority="29" w:qFormat="1"/>
-    <w:lsdException w:name="Intense Quote" w:uiPriority="30" w:qFormat="1"/>
-    <w:lsdException w:name="Medium List 2 Accent 1" w:uiPriority="66"/>
-    <w:lsdException w:name="Medium Grid 1 Accent 1" w:uiPriority="67"/>
-    <w:lsdException w:name="Medium Grid 2 Accent 1" w:uiPriority="68"/>
-    <w:lsdException w:name="Medium Grid 3 Accent 1" w:uiPriority="69"/>
-    <w:lsdException w:name="Dark List Accent 1" w:uiPriority="70"/>
-    <w:lsdException w:name="Colorful Shading Accent 1" w:uiPriority="71"/>
-    <w:lsdException w:name="Colorful List Accent 1" w:uiPriority="72"/>
-    <w:lsdException w:name="Colorful Grid Accent 1" w:uiPriority="73"/>
-    <w:lsdException w:name="Light Shading Accent 2" w:uiPriority="60"/>
-    <w:lsdException w:name="Light List Accent 2" w:uiPriority="61"/>
-    <w:lsdException w:name="Light Grid Accent 2" w:uiPriority="62"/>
-    <w:lsdException w:name="Medium Shading 1 Accent 2" w:uiPriority="63"/>
-    <w:lsdException w:name="Medium Shading 2 Accent 2" w:uiPriority="64"/>
-    <w:lsdException w:name="Medium List 1 Accent 2" w:uiPriority="65"/>
-    <w:lsdException w:name="Medium List 2 Accent 2" w:uiPriority="66"/>
-    <w:lsdException w:name="Medium Grid 1 Accent 2" w:uiPriority="67"/>
-    <w:lsdException w:name="Medium Grid 2 Accent 2" w:uiPriority="68"/>
-    <w:lsdException w:name="Medium Grid 3 Accent 2" w:uiPriority="69"/>
-    <w:lsdException w:name="Dark List Accent 2" w:uiPriority="70"/>
-    <w:lsdException w:name="Colorful Shading Accent 2" w:uiPriority="71"/>
-    <w:lsdException w:name="Colorful List Accent 2" w:uiPriority="72"/>
-    <w:lsdException w:name="Colorful Grid Accent 2" w:uiPriority="73"/>
-    <w:lsdException w:name="Light Shading Accent 3" w:uiPriority="60"/>
-    <w:lsdException w:name="Light List Accent 3" w:uiPriority="61"/>
-    <w:lsdException w:name="Light Grid Accent 3" w:uiPriority="62"/>
-    <w:lsdException w:name="Medium Shading 1 Accent 3" w:uiPriority="63"/>
-    <w:lsdException w:name="Medium Shading 2 Accent 3" w:uiPriority="64"/>
-    <w:lsdException w:name="Medium List 1 Accent 3" w:uiPriority="65"/>
-    <w:lsdException w:name="Medium List 2 Accent 3" w:uiPriority="66"/>
-    <w:lsdException w:name="Medium Grid 1 Accent 3" w:uiPriority="67"/>
-    <w:lsdException w:name="Medium Grid 2 Accent 3" w:uiPriority="68"/>
-    <w:lsdException w:name="Medium Grid 3 Accent 3" w:uiPriority="69"/>
-    <w:lsdException w:name="Dark List Accent 3" w:uiPriority="70"/>
-    <w:lsdException w:name="Colorful Shading Accent 3" w:uiPriority="71"/>
-    <w:lsdException w:name="Colorful List Accent 3" w:uiPriority="72"/>
-    <w:lsdException w:name="Colorful Grid Accent 3" w:uiPriority="73"/>
-    <w:lsdException w:name="Light Shading Accent 4" w:uiPriority="60"/>
-    <w:lsdException w:name="Light List Accent 4" w:uiPriority="61"/>
-    <w:lsdException w:name="Light Grid Accent 4" w:uiPriority="62"/>
-    <w:lsdException w:name="Medium Shading 1 Accent 4" w:uiPriority="63"/>
-    <w:lsdException w:name="Medium Shading 2 Accent 4" w:uiPriority="64"/>
-    <w:lsdException w:name="Medium List 1 Accent 4" w:uiPriority="65"/>
-    <w:lsdException w:name="Medium List 2 Accent 4" w:uiPriority="66"/>
-    <w:lsdException w:name="Medium Grid 1 Accent 4" w:uiPriority="67"/>
-    <w:lsdException w:name="Medium Grid 2 Accent 4" w:uiPriority="68"/>
-    <w:lsdException w:name="Medium Grid 3 Accent 4" w:uiPriority="69"/>
-    <w:lsdException w:name="Dark List Accent 4" w:uiPriority="70"/>
-    <w:lsdException w:name="Colorful Shading Accent 4" w:uiPriority="71"/>
-    <w:lsdException w:name="Colorful List Accent 4" w:uiPriority="72"/>
-    <w:lsdException w:name="Colorful Grid Accent 4" w:uiPriority="73"/>
-    <w:lsdException w:name="Light Shading Accent 5" w:uiPriority="60"/>
-    <w:lsdException w:name="Light List Accent 5" w:uiPriority="61"/>
-    <w:lsdException w:name="Light Grid Accent 5" w:uiPriority="62"/>
-    <w:lsdException w:name="Medium Shading 1 Accent 5" w:uiPriority="63"/>
-    <w:lsdException w:name="Medium Shading 2 Accent 5" w:uiPriority="64"/>
-    <w:lsdException w:name="Medium List 1 Accent 5" w:uiPriority="65"/>
-    <w:lsdException w:name="Medium List 2 Accent 5" w:uiPriority="66"/>
-    <w:lsdException w:name="Medium Grid 1 Accent 5" w:uiPriority="67"/>
-    <w:lsdException w:name="Medium Grid 2 Accent 5" w:uiPriority="68"/>
-    <w:lsdException w:name="Medium Grid 3 Accent 5" w:uiPriority="69"/>
-    <w:lsdException w:name="Dark List Accent 5" w:uiPriority="70"/>
-    <w:lsdException w:name="Colorful Shading Accent 5" w:uiPriority="71"/>
-    <w:lsdException w:name="Colorful List Accent 5" w:uiPriority="72"/>
-    <w:lsdException w:name="Colorful Grid Accent 5" w:uiPriority="73"/>
-    <w:lsdException w:name="Light Shading Accent 6" w:uiPriority="60"/>
-    <w:lsdException w:name="Light List Accent 6" w:uiPriority="61"/>
-    <w:lsdException w:name="Light Grid Accent 6" w:uiPriority="62"/>
-    <w:lsdException w:name="Medium Shading 1 Accent 6" w:uiPriority="63"/>
-    <w:lsdException w:name="Medium Shading 2 Accent 6" w:uiPriority="64"/>
-    <w:lsdException w:name="Medium List 1 Accent 6" w:uiPriority="65"/>
-    <w:lsdException w:name="Medium List 2 Accent 6" w:uiPriority="66"/>
-    <w:lsdException w:name="Medium Grid 1 Accent 6" w:uiPriority="67"/>
-    <w:lsdException w:name="Medium Grid 2 Accent 6" w:uiPriority="68"/>
-    <w:lsdException w:name="Medium Grid 3 Accent 6" w:uiPriority="69"/>
-    <w:lsdException w:name="Dark List Accent 6" w:uiPriority="70"/>
-    <w:lsdException w:name="Colorful Shading Accent 6" w:uiPriority="71"/>
-    <w:lsdException w:name="Colorful List Accent 6" w:uiPriority="72"/>
-    <w:lsdException w:name="Colorful Grid Accent 6" w:uiPriority="73"/>
-    <w:lsdException w:name="Subtle Emphasis" w:uiPriority="19" w:qFormat="1"/>
-    <w:lsdException w:name="Intense Emphasis" w:uiPriority="21" w:qFormat="1"/>
-    <w:lsdException w:name="Subtle Reference" w:uiPriority="31" w:qFormat="1"/>
-    <w:lsdException w:name="Intense Reference" w:uiPriority="32" w:qFormat="1"/>
-    <w:lsdException w:name="Book Title" w:uiPriority="33" w:qFormat="1"/>
-    <w:lsdException w:name="Bibliography" w:semiHidden="1" w:uiPriority="37" w:unhideWhenUsed="1"/>
-    <w:lsdException w:name="TOC Heading" w:semiHidden="1" w:uiPriority="39" w:unhideWhenUsed="1" w:qFormat="1"/>
-    <w:lsdException w:name="Plain Table 1" w:uiPriority="41"/>
-    <w:lsdException w:name="Plain Table 2" w:uiPriority="42"/>
-    <w:lsdException w:name="Plain Table 3" w:uiPriority="43"/>
-    <w:lsdException w:name="Plain Table 4" w:uiPriority="44"/>
-    <w:lsdException w:name="Plain Table 5" w:uiPriority="45"/>
-    <w:lsdException w:name="Grid Table Light" w:uiPriority="40"/>
-    <w:lsdException w:name="Grid Table 1 Light" w:uiPriority="46"/>
-    <w:lsdException w:name="Grid Table 2" w:uiPriority="47"/>
-    <w:lsdException w:name="Grid Table 3" w:uiPriority="48"/>
-    <w:lsdException w:name="Grid Table 4" w:uiPriority="49"/>
-    <w:lsdException w:name="Grid Table 5 Dark" w:uiPriority="50"/>
-    <w:lsdException w:name="Grid Table 6 Colorful" w:uiPriority="51"/>
-    <w:lsdException w:name="Grid Table 7 Colorful" w:uiPriority="52"/>
-    <w:lsdException w:name="Grid Table 1 Light Accent 1" w:uiPriority="46"/>
-    <w:lsdException w:name="Grid Table 2 Accent 1" w:uiPriority="47"/>
-    <w:lsdException w:name="Grid Table 3 Accent 1" w:uiPriority="48"/>
-    <w:lsdException w:name="Grid Table 4 Accent 1" w:uiPriority="49"/>
-    <w:lsdException w:name="Grid Table 5 Dark Accent 1" w:uiPriority="50"/>
-    <w:lsdException w:name="Grid Table 6 Colorful Accent 1" w:uiPriority="51"/>
-    <w:lsdException w:name="Grid Table 7 Colorful Accent 1" w:uiPriority="52"/>
-    <w:lsdException w:name="Grid Table 1 Light Accent 2" w:uiPriority="46"/>
-    <w:lsdException w:name="Grid Table 2 Accent 2" w:uiPriority="47"/>
-    <w:lsdException w:name="Grid Table 3 Accent 2" w:uiPriority="48"/>
-    <w:lsdException w:name="Grid Table 4 Accent 2" w:uiPriority="49"/>
-    <w:lsdException w:name="Grid Table 5 Dark Accent 2" w:uiPriority="50"/>
-    <w:lsdException w:name="Grid Table 6 Colorful Accent 2" w:uiPriority="51"/>
-    <w:lsdException w:name="Grid Table 7 Colorful Accent 2" w:uiPriority="52"/>
-    <w:lsdException w:name="Grid Table 1 Light Accent 3" w:uiPriority="46"/>
-    <w:lsdException w:name="Grid Table 2 Accent 3" w:uiPriority="47"/>
-    <w:lsdException w:name="Grid Table 3 Accent 3" w:uiPriority="48"/>
-    <w:lsdException w:name="Grid Table 4 Accent 3" w:uiPriority="49"/>
-    <w:lsdException w:name="Grid Table 5 Dark Accent 3" w:uiPriority="50"/>
-    <w:lsdException w:name="Grid Table 6 Colorful Accent 3" w:uiPriority="51"/>
-    <w:lsdException w:name="Grid Table 7 Colorful Accent 3" w:uiPriority="52"/>
-    <w:lsdException w:name="Grid Table 1 Light Accent 4" w:uiPriority="46"/>
-    <w:lsdException w:name="Grid Table 2 Accent 4" w:uiPriority="47"/>
-    <w:lsdException w:name="Grid Table 3 Accent 4" w:uiPriority="48"/>
-    <w:lsdException w:name="Grid Table 4 Accent 4" w:uiPriority="49"/>
-    <w:lsdException w:name="Grid Table 5 Dark Accent 4" w:uiPriority="50"/>
-    <w:lsdException w:name="Grid Table 6 Colorful Accent 4" w:uiPriority="51"/>
-    <w:lsdException w:name="Grid Table 7 Colorful Accent 4" w:uiPriority="52"/>
-    <w:lsdException w:name="Grid Table 1 Light Accent 5" w:uiPriority="46"/>
-    <w:lsdException w:name="Grid Table 2 Accent 5" w:uiPriority="47"/>
-    <w:lsdException w:name="Grid Table 3 Accent 5" w:uiPriority="48"/>
-    <w:lsdException w:name="Grid Table 4 Accent 5" w:uiPriority="49"/>
-    <w:lsdException w:name="Grid Table 5 Dark Accent 5" w:uiPriority="50"/>
-    <w:lsdException w:name="Grid Table 6 Colorful Accent 5" w:uiPriority="51"/>
-    <w:lsdException w:name="Grid Table 7 Colorful Accent 5" w:uiPriority="52"/>
-    <w:lsdException w:name="Grid Table 1 Light Accent 6" w:uiPriority="46"/>
-    <w:lsdException w:name="Grid Table 2 Accent 6" w:uiPriority="47"/>
-    <w:lsdException w:name="Grid Table 3 Accent 6" w:uiPriority="48"/>
-    <w:lsdException w:name="Grid Table 4 Accent 6" w:uiPriority="49"/>
-    <w:lsdException w:name="Grid Table 5 Dark Accent 6" w:uiPriority="50"/>
-    <w:lsdException w:name="Grid Table 6 Colorful Accent 6" w:uiPriority="51"/>
-    <w:lsdException w:name="Grid Table 7 Colorful Accent 6" w:uiPriority="52"/>
-    <w:lsdException w:name="List Table 1 Light" w:uiPriority="46"/>
-    <w:lsdException w:name="List Table 2" w:uiPriority="47"/>
-    <w:lsdException w:name="List Table 3" w:uiPriority="48"/>
-    <w:lsdException w:name="List Table 4" w:uiPriority="49"/>
-    <w:lsdException w:name="List Table 5 Dark" w:uiPriority="50"/>
-    <w:lsdException w:name="List Table 6 Colorful" w:uiPriority="51"/>
-    <w:lsdException w:name="List Table 7 Colorful" w:uiPriority="52"/>
-    <w:lsdException w:name="List Table 1 Light Accent 1" w:uiPriority="46"/>
-    <w:lsdException w:name="List Table 2 Accent 1" w:uiPriority="47"/>
-    <w:lsdException w:name="List Table 3 Accent 1" w:uiPriority="48"/>
-    <w:lsdException w:name="List Table 4 Accent 1" w:uiPriority="49"/>
-    <w:lsdException w:name="List Table 5 Dark Accent 1" w:uiPriority="50"/>
-    <w:lsdException w:name="List Table 6 Colorful Accent 1" w:uiPriority="51"/>
-    <w:lsdException w:name="List Table 7 Colorful Accent 1" w:uiPriority="52"/>
-    <w:lsdException w:name="List Table 1 Light Accent 2" w:uiPriority="46"/>
-    <w:lsdException w:name="List Table 2 Accent 2" w:uiPriority="47"/>
-    <w:lsdException w:name="List Table 3 Accent 2" w:uiPriority="48"/>
-    <w:lsdException w:name="List Table 4 Accent 2" w:uiPriority="49"/>
-    <w:lsdException w:name="List Table 5 Dark Accent 2" w:uiPriority="50"/>
-    <w:lsdException w:name="List Table 6 Colorful Accent 2" w:uiPriority="51"/>
-    <w:lsdException w:name="List Table 7 Colorful Accent 2" w:uiPriority="52"/>
-    <w:lsdException w:name="List Table 1 Light Accent 3" w:uiPriority="46"/>
-    <w:lsdException w:name="List Table 2 Accent 3" w:uiPriority="47"/>
-    <w:lsdException w:name="List Table 3 Accent 3" w:uiPriority="48"/>
-    <w:lsdException w:name="List Table 4 Accent 3" w:uiPriority="49"/>
-    <w:lsdException w:name="List Table 5 Dark Accent 3" w:uiPriority="50"/>
-    <w:lsdException w:name="List Table 6 Colorful Accent 3" w:uiPriority="51"/>
-    <w:lsdException w:name="List Table 7 Colorful Accent 3" w:uiPriority="52"/>
-    <w:lsdException w:name="List Table 1 Light Accent 4" w:uiPriority="46"/>
-    <w:lsdException w:name="List Table 2 Accent 4" w:uiPriority="47"/>
-    <w:lsdException w:name="List Table 3 Accent 4" w:uiPriority="48"/>
-    <w:lsdException w:name="List Table 4 Accent 4" w:uiPriority="49"/>
-    <w:lsdException w:name="List Table 5 Dark Accent 4" w:uiPriority="50"/>
-    <w:lsdException w:name="List Table 6 Colorful Accent 4" w:uiPriority="51"/>
-    <w:lsdException w:name="List Table 7 Colorful Accent 4" w:uiPriority="52"/>
-    <w:lsdException w:name="List Table 1 Light Accent 5" w:uiPriority="46"/>
-    <w:lsdException w:name="List Table 2 Accent 5" w:uiPriority="47"/>
-    <w:lsdException w:name="List Table 3 Accent 5" w:uiPriority="48"/>
-    <w:lsdException w:name="List Table 4 Accent 5" w:uiPriority="49"/>
-    <w:lsdException w:name="List Table 5 Dark Accent 5" w:uiPriority="50"/>
-    <w:lsdException w:name="List Table 6 Colorful Accent 5" w:uiPriority="51"/>
-    <w:lsdException w:name="List Table 7 Colorful Accent 5" w:uiPriority="52"/>
-    <w:lsdException w:name="List Table 1 Light Accent 6" w:uiPriority="46"/>
-    <w:lsdException w:name="List Table 2 Accent 6" w:uiPriority="47"/>
-    <w:lsdException w:name="List Table 3 Accent 6" w:uiPriority="48"/>
-    <w:lsdException w:name="List Table 4 Accent 6" w:uiPriority="49"/>
-    <w:lsdException w:name="List Table 5 Dark Accent 6" w:uiPriority="50"/>
-    <w:lsdException w:name="List Table 6 Colorful Accent 6" w:uiPriority="51"/>
-    <w:lsdException w:name="List Table 7 Colorful Accent 6" w:uiPriority="52"/>
-    <w:lsdException w:name="Mention" w:semiHidden="1" w:unhideWhenUsed="1"/>
-    <w:lsdException w:name="Smart Hyperlink" w:semiHidden="1" w:unhideWhenUsed="1"/>
-    <w:lsdException w:name="Hashtag" w:semiHidden="1" w:unhideWhenUsed="1"/>
+  <w:latentStyles w:defLockedState="0" w:defUIPriority="99" w:defSemiHidden="1" w:defUnhideWhenUsed="1" w:defQFormat="0" w:count="267">
+    <w:lsdException w:name="Normal" w:semiHidden="0" w:uiPriority="0" w:unhideWhenUsed="0" w:qFormat="1"/>
+    <w:lsdException w:name="heading 1" w:semiHidden="0" w:uiPriority="9" w:unhideWhenUsed="0" w:qFormat="1"/>
+    <w:lsdException w:name="heading 2" w:uiPriority="9" w:qFormat="1"/>
+    <w:lsdException w:name="heading 3" w:uiPriority="9" w:qFormat="1"/>
+    <w:lsdException w:name="heading 4" w:uiPriority="9" w:qFormat="1"/>
+    <w:lsdException w:name="heading 5" w:uiPriority="9" w:qFormat="1"/>
+    <w:lsdException w:name="heading 6" w:uiPriority="9" w:qFormat="1"/>
+    <w:lsdException w:name="heading 7" w:uiPriority="9" w:qFormat="1"/>
+    <w:lsdException w:name="heading 8" w:uiPriority="9" w:qFormat="1"/>
+    <w:lsdException w:name="heading 9" w:uiPriority="9" w:qFormat="1"/>
+    <w:lsdException w:name="toc 1" w:uiPriority="39"/>
+    <w:lsdException w:name="toc 2" w:uiPriority="39"/>
+    <w:lsdException w:name="toc 3" w:uiPriority="39"/>
+    <w:lsdException w:name="toc 4" w:uiPriority="39"/>
+    <w:lsdException w:name="toc 5" w:uiPriority="39"/>
+    <w:lsdException w:name="toc 6" w:uiPriority="39"/>
+    <w:lsdException w:name="toc 7" w:uiPriority="39"/>
+    <w:lsdException w:name="toc 8" w:uiPriority="39"/>
+    <w:lsdException w:name="toc 9" w:uiPriority="39"/>
+    <w:lsdException w:name="caption" w:uiPriority="35" w:qFormat="1"/>
+    <w:lsdException w:name="Title" w:semiHidden="0" w:uiPriority="10" w:unhideWhenUsed="0" w:qFormat="1"/>
+    <w:lsdException w:name="Default Paragraph Font" w:uiPriority="1"/>
+    <w:lsdException w:name="Subtitle" w:semiHidden="0" w:uiPriority="11" w:unhideWhenUsed="0" w:qFormat="1"/>
+    <w:lsdException w:name="Strong" w:semiHidden="0" w:uiPriority="22" w:unhideWhenUsed="0" w:qFormat="1"/>
+    <w:lsdException w:name="Emphasis" w:semiHidden="0" w:uiPriority="20" w:unhideWhenUsed="0" w:qFormat="1"/>
+    <w:lsdException w:name="Table Grid" w:semiHidden="0" w:uiPriority="39" w:unhideWhenUsed="0"/>
+    <w:lsdException w:name="Placeholder Text" w:unhideWhenUsed="0"/>
+    <w:lsdException w:name="No Spacing" w:semiHidden="0" w:uiPriority="1" w:unhideWhenUsed="0" w:qFormat="1"/>
+    <w:lsdException w:name="Light Shading" w:semiHidden="0" w:uiPriority="60" w:unhideWhenUsed="0"/>
+    <w:lsdException w:name="Light List" w:semiHidden="0" w:uiPriority="61" w:unhideWhenUsed="0"/>
+    <w:lsdException w:name="Light Grid" w:semiHidden="0" w:uiPriority="62" w:unhideWhenUsed="0"/>
+    <w:lsdException w:name="Medium Shading 1" w:semiHidden="0" w:uiPriority="63" w:unhideWhenUsed="0"/>
+    <w:lsdException w:name="Medium Shading 2" w:semiHidden="0" w:uiPriority="64" w:unhideWhenUsed="0"/>
+    <w:lsdException w:name="Medium List 1" w:semiHidden="0" w:uiPriority="65" w:unhideWhenUsed="0"/>
+    <w:lsdException w:name="Medium List 2" w:semiHidden="0" w:uiPriority="66" w:unhideWhenUsed="0"/>
+    <w:lsdException w:name="Medium Grid 1" w:semiHidden="0" w:uiPriority="67" w:unhideWhenUsed="0"/>
+    <w:lsdException w:name="Medium Grid 2" w:semiHidden="0" w:uiPriority="68" w:unhideWhenUsed="0"/>
+    <w:lsdException w:name="Medium Grid 3" w:semiHidden="0" w:uiPriority="69" w:unhideWhenUsed="0"/>
+    <w:lsdException w:name="Dark List" w:semiHidden="0" w:uiPriority="70" w:unhideWhenUsed="0"/>
+    <w:lsdException w:name="Colorful Shading" w:semiHidden="0" w:uiPriority="71" w:unhideWhenUsed="0"/>
+    <w:lsdException w:name="Colorful List" w:semiHidden="0" w:uiPriority="72" w:unhideWhenUsed="0"/>
+    <w:lsdException w:name="Colorful Grid" w:semiHidden="0" w:uiPriority="73" w:unhideWhenUsed="0"/>
+    <w:lsdException w:name="Light Shading Accent 1" w:semiHidden="0" w:uiPriority="60" w:unhideWhenUsed="0"/>
+    <w:lsdException w:name="Light List Accent 1" w:semiHidden="0" w:uiPriority="61" w:unhideWhenUsed="0"/>
+    <w:lsdException w:name="Light Grid Accent 1" w:semiHidden="0" w:uiPriority="62" w:unhideWhenUsed="0"/>
+    <w:lsdException w:name="Medium Shading 1 Accent 1" w:semiHidden="0" w:uiPriority="63" w:unhideWhenUsed="0"/>
+    <w:lsdException w:name="Medium Shading 2 Accent 1" w:semiHidden="0" w:uiPriority="64" w:unhideWhenUsed="0"/>
+    <w:lsdException w:name="Medium List 1 Accent 1" w:semiHidden="0" w:uiPriority="65" w:unhideWhenUsed="0"/>
+    <w:lsdException w:name="Revision" w:unhideWhenUsed="0"/>
+    <w:lsdException w:name="List Paragraph" w:semiHidden="0" w:uiPriority="34" w:unhideWhenUsed="0" w:qFormat="1"/>
+    <w:lsdException w:name="Quote" w:semiHidden="0" w:uiPriority="29" w:unhideWhenUsed="0" w:qFormat="1"/>
+    <w:lsdException w:name="Intense Quote" w:semiHidden="0" w:uiPriority="30" w:unhideWhenUsed="0" w:qFormat="1"/>
+    <w:lsdException w:name="Medium List 2 Accent 1" w:semiHidden="0" w:uiPriority="66" w:unhideWhenUsed="0"/>
+    <w:lsdException w:name="Medium Grid 1 Accent 1" w:semiHidden="0" w:uiPriority="67" w:unhideWhenUsed="0"/>
+    <w:lsdException w:name="Medium Grid 2 Accent 1" w:semiHidden="0" w:uiPriority="68" w:unhideWhenUsed="0"/>
+    <w:lsdException w:name="Medium Grid 3 Accent 1" w:semiHidden="0" w:uiPriority="69" w:unhideWhenUsed="0"/>
+    <w:lsdException w:name="Dark List Accent 1" w:semiHidden="0" w:uiPriority="70" w:unhideWhenUsed="0"/>
+    <w:lsdException w:name="Colorful Shading Accent 1" w:semiHidden="0" w:uiPriority="71" w:unhideWhenUsed="0"/>
+    <w:lsdException w:name="Colorful List Accent 1" w:semiHidden="0" w:uiPriority="72" w:unhideWhenUsed="0"/>
+    <w:lsdException w:name="Colorful Grid Accent 1" w:semiHidden="0" w:uiPriority="73" w:unhideWhenUsed="0"/>
+    <w:lsdException w:name="Light Shading Accent 2" w:semiHidden="0" w:uiPriority="60" w:unhideWhenUsed="0"/>
+    <w:lsdException w:name="Light List Accent 2" w:semiHidden="0" w:uiPriority="61" w:unhideWhenUsed="0"/>
+    <w:lsdException w:name="Light Grid Accent 2" w:semiHidden="0" w:uiPriority="62" w:unhideWhenUsed="0"/>
+    <w:lsdException w:name="Medium Shading 1 Accent 2" w:semiHidden="0" w:uiPriority="63" w:unhideWhenUsed="0"/>
+    <w:lsdException w:name="Medium Shading 2 Accent 2" w:semiHidden="0" w:uiPriority="64" w:unhideWhenUsed="0"/>
+    <w:lsdException w:name="Medium List 1 Accent 2" w:semiHidden="0" w:uiPriority="65" w:unhideWhenUsed="0"/>
+    <w:lsdException w:name="Medium List 2 Accent 2" w:semiHidden="0" w:uiPriority="66" w:unhideWhenUsed="0"/>
+    <w:lsdException w:name="Medium Grid 1 Accent 2" w:semiHidden="0" w:uiPriority="67" w:unhideWhenUsed="0"/>
+    <w:lsdException w:name="Medium Grid 2 Accent 2" w:semiHidden="0" w:uiPriority="68" w:unhideWhenUsed="0"/>
+    <w:lsdException w:name="Medium Grid 3 Accent 2" w:semiHidden="0" w:uiPriority="69" w:unhideWhenUsed="0"/>
+    <w:lsdException w:name="Dark List Accent 2" w:semiHidden="0" w:uiPriority="70" w:unhideWhenUsed="0"/>
+    <w:lsdException w:name="Colorful Shading Accent 2" w:semiHidden="0" w:uiPriority="71" w:unhideWhenUsed="0"/>
+    <w:lsdException w:name="Colorful List Accent 2" w:semiHidden="0" w:uiPriority="72" w:unhideWhenUsed="0"/>
+    <w:lsdException w:name="Colorful Grid Accent 2" w:semiHidden="0" w:uiPriority="73" w:unhideWhenUsed="0"/>
+    <w:lsdException w:name="Light Shading Accent 3" w:semiHidden="0" w:uiPriority="60" w:unhideWhenUsed="0"/>
+    <w:lsdException w:name="Light List Accent 3" w:semiHidden="0" w:uiPriority="61" w:unhideWhenUsed="0"/>
+    <w:lsdException w:name="Light Grid Accent 3" w:semiHidden="0" w:uiPriority="62" w:unhideWhenUsed="0"/>
+    <w:lsdException w:name="Medium Shading 1 Accent 3" w:semiHidden="0" w:uiPriority="63" w:unhideWhenUsed="0"/>
+    <w:lsdException w:name="Medium Shading 2 Accent 3" w:semiHidden="0" w:uiPriority="64" w:unhideWhenUsed="0"/>
+    <w:lsdException w:name="Medium List 1 Accent 3" w:semiHidden="0" w:uiPriority="65" w:unhideWhenUsed="0"/>
+    <w:lsdException w:name="Medium List 2 Accent 3" w:semiHidden="0" w:uiPriority="66" w:unhideWhenUsed="0"/>
+    <w:lsdException w:name="Medium Grid 1 Accent 3" w:semiHidden="0" w:uiPriority="67" w:unhideWhenUsed="0"/>
+    <w:lsdException w:name="Medium Grid 2 Accent 3" w:semiHidden="0" w:uiPriority="68" w:unhideWhenUsed="0"/>
+    <w:lsdException w:name="Medium Grid 3 Accent 3" w:semiHidden="0" w:uiPriority="69" w:unhideWhenUsed="0"/>
+    <w:lsdException w:name="Dark List Accent 3" w:semiHidden="0" w:uiPriority="70" w:unhideWhenUsed="0"/>
+    <w:lsdException w:name="Colorful Shading Accent 3" w:semiHidden="0" w:uiPriority="71" w:unhideWhenUsed="0"/>
+    <w:lsdException w:name="Colorful List Accent 3" w:semiHidden="0" w:uiPriority="72" w:unhideWhenUsed="0"/>
+    <w:lsdException w:name="Colorful Grid Accent 3" w:semiHidden="0" w:uiPriority="73" w:unhideWhenUsed="0"/>
+    <w:lsdException w:name="Light Shading Accent 4" w:semiHidden="0" w:uiPriority="60" w:unhideWhenUsed="0"/>
+    <w:lsdException w:name="Light List Accent 4" w:semiHidden="0" w:uiPriority="61" w:unhideWhenUsed="0"/>
+    <w:lsdException w:name="Light Grid Accent 4" w:semiHidden="0" w:uiPriority="62" w:unhideWhenUsed="0"/>
+    <w:lsdException w:name="Medium Shading 1 Accent 4" w:semiHidden="0" w:uiPriority="63" w:unhideWhenUsed="0"/>
+    <w:lsdException w:name="Medium Shading 2 Accent 4" w:semiHidden="0" w:uiPriority="64" w:unhideWhenUsed="0"/>
+    <w:lsdException w:name="Medium List 1 Accent 4" w:semiHidden="0" w:uiPriority="65" w:unhideWhenUsed="0"/>
+    <w:lsdException w:name="Medium List 2 Accent 4" w:semiHidden="0" w:uiPriority="66" w:unhideWhenUsed="0"/>
+    <w:lsdException w:name="Medium Grid 1 Accent 4" w:semiHidden="0" w:uiPriority="67" w:unhideWhenUsed="0"/>
+    <w:lsdException w:name="Medium Grid 2 Accent 4" w:semiHidden="0" w:uiPriority="68" w:unhideWhenUsed="0"/>
+    <w:lsdException w:name="Medium Grid 3 Accent 4" w:semiHidden="0" w:uiPriority="69" w:unhideWhenUsed="0"/>
+    <w:lsdException w:name="Dark List Accent 4" w:semiHidden="0" w:uiPriority="70" w:unhideWhenUsed="0"/>
+    <w:lsdException w:name="Colorful Shading Accent 4" w:semiHidden="0" w:uiPriority="71" w:unhideWhenUsed="0"/>
+    <w:lsdException w:name="Colorful List Accent 4" w:semiHidden="0" w:uiPriority="72" w:unhideWhenUsed="0"/>
+    <w:lsdException w:name="Colorful Grid Accent 4" w:semiHidden="0" w:uiPriority="73" w:unhideWhenUsed="0"/>
+    <w:lsdException w:name="Light Shading Accent 5" w:semiHidden="0" w:uiPriority="60" w:unhideWhenUsed="0"/>
+    <w:lsdException w:name="Light List Accent 5" w:semiHidden="0" w:uiPriority="61" w:unhideWhenUsed="0"/>
+    <w:lsdException w:name="Light Grid Accent 5" w:semiHidden="0" w:uiPriority="62" w:unhideWhenUsed="0"/>
+    <w:lsdException w:name="Medium Shading 1 Accent 5" w:semiHidden="0" w:uiPriority="63" w:unhideWhenUsed="0"/>
+    <w:lsdException w:name="Medium Shading 2 Accent 5" w:semiHidden="0" w:uiPriority="64" w:unhideWhenUsed="0"/>
+    <w:lsdException w:name="Medium List 1 Accent 5" w:semiHidden="0" w:uiPriority="65" w:unhideWhenUsed="0"/>
+    <w:lsdException w:name="Medium List 2 Accent 5" w:semiHidden="0" w:uiPriority="66" w:unhideWhenUsed="0"/>
+    <w:lsdException w:name="Medium Grid 1 Accent 5" w:semiHidden="0" w:uiPriority="67" w:unhideWhenUsed="0"/>
+    <w:lsdException w:name="Medium Grid 2 Accent 5" w:semiHidden="0" w:uiPriority="68" w:unhideWhenUsed="0"/>
+    <w:lsdException w:name="Medium Grid 3 Accent 5" w:semiHidden="0" w:uiPriority="69" w:unhideWhenUsed="0"/>
+    <w:lsdException w:name="Dark List Accent 5" w:semiHidden="0" w:uiPriority="70" w:unhideWhenUsed="0"/>
+    <w:lsdException w:name="Colorful Shading Accent 5" w:semiHidden="0" w:uiPriority="71" w:unhideWhenUsed="0"/>
+    <w:lsdException w:name="Colorful List Accent 5" w:semiHidden="0" w:uiPriority="72" w:unhideWhenUsed="0"/>
+    <w:lsdException w:name="Colorful Grid Accent 5" w:semiHidden="0" w:uiPriority="73" w:unhideWhenUsed="0"/>
+    <w:lsdException w:name="Light Shading Accent 6" w:semiHidden="0" w:uiPriority="60" w:unhideWhenUsed="0"/>
+    <w:lsdException w:name="Light List Accent 6" w:semiHidden="0" w:uiPriority="61" w:unhideWhenUsed="0"/>
+    <w:lsdException w:name="Light Grid Accent 6" w:semiHidden="0" w:uiPriority="62" w:unhideWhenUsed="0"/>
+    <w:lsdException w:name="Medium Shading 1 Accent 6" w:semiHidden="0" w:uiPriority="63" w:unhideWhenUsed="0"/>
+    <w:lsdException w:name="Medium Shading 2 Accent 6" w:semiHidden="0" w:uiPriority="64" w:unhideWhenUsed="0"/>
+    <w:lsdException w:name="Medium List 1 Accent 6" w:semiHidden="0" w:uiPriority="65" w:unhideWhenUsed="0"/>
+    <w:lsdException w:name="Medium List 2 Accent 6" w:semiHidden="0" w:uiPriority="66" w:unhideWhenUsed="0"/>
+    <w:lsdException w:name="Medium Grid 1 Accent 6" w:semiHidden="0" w:uiPriority="67" w:unhideWhenUsed="0"/>
+    <w:lsdException w:name="Medium Grid 2 Accent 6" w:semiHidden="0" w:uiPriority="68" w:unhideWhenUsed="0"/>
+    <w:lsdException w:name="Medium Grid 3 Accent 6" w:semiHidden="0" w:uiPriority="69" w:unhideWhenUsed="0"/>
+    <w:lsdException w:name="Dark List Accent 6" w:semiHidden="0" w:uiPriority="70" w:unhideWhenUsed="0"/>
+    <w:lsdException w:name="Colorful Shading Accent 6" w:semiHidden="0" w:uiPriority="71" w:unhideWhenUsed="0"/>
+    <w:lsdException w:name="Colorful List Accent 6" w:semiHidden="0" w:uiPriority="72" w:unhideWhenUsed="0"/>
+    <w:lsdException w:name="Colorful Grid Accent 6" w:semiHidden="0" w:uiPriority="73" w:unhideWhenUsed="0"/>
+    <w:lsdException w:name="Subtle Emphasis" w:semiHidden="0" w:uiPriority="19" w:unhideWhenUsed="0" w:qFormat="1"/>
+    <w:lsdException w:name="Intense Emphasis" w:semiHidden="0" w:uiPriority="21" w:unhideWhenUsed="0" w:qFormat="1"/>
+    <w:lsdException w:name="Subtle Reference" w:semiHidden="0" w:uiPriority="31" w:unhideWhenUsed="0" w:qFormat="1"/>
+    <w:lsdException w:name="Intense Reference" w:semiHidden="0" w:uiPriority="32" w:unhideWhenUsed="0" w:qFormat="1"/>
+    <w:lsdException w:name="Book Title" w:semiHidden="0" w:uiPriority="33" w:unhideWhenUsed="0" w:qFormat="1"/>
+    <w:lsdException w:name="Bibliography" w:uiPriority="37"/>
+    <w:lsdException w:name="TOC Heading" w:uiPriority="39" w:qFormat="1"/>
   </w:latentStyles>
   <w:style w:type="paragraph" w:default="1" w:styleId="Normal">
     <w:name w:val="Normal"/>
     <w:qFormat/>
+    <w:rsid w:val="00FD66B0"/>
   </w:style>
   <w:style w:type="paragraph" w:styleId="Ttulo1">
     <w:name w:val="heading 1"/>
@@ -2856,6 +2708,7 @@
     <w:uiPriority w:val="99"/>
     <w:semiHidden/>
     <w:unhideWhenUsed/>
+    <w:qFormat/>
     <w:tblPr>
       <w:tblInd w:w="0" w:type="dxa"/>
       <w:tblCellMar>
@@ -2885,7 +2738,7 @@
       <w:szCs w:val="32"/>
     </w:rPr>
   </w:style>
-  <w:style w:type="paragraph" w:styleId="TtuloTDC">
+  <w:style w:type="paragraph" w:styleId="TtulodeTDC">
     <w:name w:val="TOC Heading"/>
     <w:basedOn w:val="Ttulo1"/>
     <w:next w:val="Normal"/>
@@ -2974,6 +2827,36 @@
       <w:contextualSpacing/>
     </w:pPr>
   </w:style>
+  <w:style w:type="paragraph" w:styleId="Textodeglobo">
+    <w:name w:val="Balloon Text"/>
+    <w:basedOn w:val="Normal"/>
+    <w:link w:val="TextodegloboCar"/>
+    <w:uiPriority w:val="99"/>
+    <w:semiHidden/>
+    <w:unhideWhenUsed/>
+    <w:rsid w:val="00BE484B"/>
+    <w:pPr>
+      <w:spacing w:after="0" w:line="240" w:lineRule="auto"/>
+    </w:pPr>
+    <w:rPr>
+      <w:rFonts w:ascii="Tahoma" w:hAnsi="Tahoma" w:cs="Tahoma"/>
+      <w:sz w:val="16"/>
+      <w:szCs w:val="16"/>
+    </w:rPr>
+  </w:style>
+  <w:style w:type="character" w:customStyle="1" w:styleId="TextodegloboCar">
+    <w:name w:val="Texto de globo Car"/>
+    <w:basedOn w:val="Fuentedeprrafopredeter"/>
+    <w:link w:val="Textodeglobo"/>
+    <w:uiPriority w:val="99"/>
+    <w:semiHidden/>
+    <w:rsid w:val="00BE484B"/>
+    <w:rPr>
+      <w:rFonts w:ascii="Tahoma" w:hAnsi="Tahoma" w:cs="Tahoma"/>
+      <w:sz w:val="16"/>
+      <w:szCs w:val="16"/>
+    </w:rPr>
+  </w:style>
 </w:styles>
 </file>
 
@@ -3020,7 +2903,7 @@
     </a:clrScheme>
     <a:fontScheme name="Office">
       <a:majorFont>
-        <a:latin typeface="Calibri Light" panose="020F0302020204030204"/>
+        <a:latin typeface="Calibri Light"/>
         <a:ea typeface=""/>
         <a:cs typeface=""/>
         <a:font script="Jpan" typeface="ＭＳ ゴシック"/>
@@ -3055,7 +2938,7 @@
         <a:font script="Geor" typeface="Sylfaen"/>
       </a:majorFont>
       <a:minorFont>
-        <a:latin typeface="Calibri" panose="020F0502020204030204"/>
+        <a:latin typeface="Calibri"/>
         <a:ea typeface=""/>
         <a:cs typeface=""/>
         <a:font script="Jpan" typeface="ＭＳ 明朝"/>
@@ -3232,7 +3115,7 @@
   <a:extraClrSchemeLst/>
   <a:extLst>
     <a:ext uri="{05A4C25C-085E-4340-85A3-A5531E510DB2}">
-      <thm15:themeFamily xmlns:thm15="http://schemas.microsoft.com/office/thememl/2012/main" name="Office Theme" id="{62F939B6-93AF-4DB8-9C6B-D6C7DFDC589F}" vid="{4A3C46E8-61CC-4603-A589-7422A47A8E4A}"/>
+      <thm15:themeFamily xmlns:thm15="http://schemas.microsoft.com/office/thememl/2012/main" xmlns="" name="Office Theme" id="{62F939B6-93AF-4DB8-9C6B-D6C7DFDC589F}" vid="{4A3C46E8-61CC-4603-A589-7422A47A8E4A}"/>
     </a:ext>
   </a:extLst>
 </a:theme>
@@ -3243,7 +3126,7 @@
 </file>
 
 <file path=customXml/itemProps1.xml><?xml version="1.0" encoding="utf-8"?>
-<ds:datastoreItem xmlns:ds="http://schemas.openxmlformats.org/officeDocument/2006/customXml" ds:itemID="{A3121667-D053-443C-8FCF-4B4F5144C94D}">
+<ds:datastoreItem xmlns:ds="http://schemas.openxmlformats.org/officeDocument/2006/customXml" ds:itemID="{438202D5-DA94-48A6-B539-36ECA94E3908}">
   <ds:schemaRefs>
     <ds:schemaRef ds:uri="http://schemas.openxmlformats.org/officeDocument/2006/bibliography"/>
   </ds:schemaRefs>

</xml_diff>